<commit_message>
Aug 17 modification. Add front-end and back-end
</commit_message>
<xml_diff>
--- a/React_Learning/Note 3.docx
+++ b/React_Learning/Note 3.docx
@@ -30,19 +30,38 @@
         <w:t xml:space="preserve">A: </w:t>
       </w:r>
       <w:r>
-        <w:t>mv old_name new_name</w:t>
-      </w:r>
+        <w:t xml:space="preserve">mv </w:t>
+      </w:r>
+      <w:proofErr w:type="spellStart"/>
+      <w:r>
+        <w:t>old_name</w:t>
+      </w:r>
+      <w:proofErr w:type="spellEnd"/>
+      <w:r>
+        <w:t xml:space="preserve"> </w:t>
+      </w:r>
+      <w:proofErr w:type="spellStart"/>
+      <w:r>
+        <w:t>new_name</w:t>
+      </w:r>
+      <w:proofErr w:type="spellEnd"/>
     </w:p>
     <w:p/>
     <w:p>
       <w:r>
-        <w:t>Node server.js</w:t>
-      </w:r>
-      <w:r>
-        <w:t xml:space="preserve"> : to start the backend server</w:t>
-      </w:r>
-      <w:bookmarkStart w:id="0" w:name="_GoBack"/>
-      <w:bookmarkEnd w:id="0"/>
+        <w:t xml:space="preserve">Node </w:t>
+      </w:r>
+      <w:proofErr w:type="gramStart"/>
+      <w:r>
+        <w:t>server.js</w:t>
+      </w:r>
+      <w:r>
+        <w:t xml:space="preserve"> :</w:t>
+      </w:r>
+      <w:proofErr w:type="gramEnd"/>
+      <w:r>
+        <w:t xml:space="preserve"> to start the backend server</w:t>
+      </w:r>
     </w:p>
     <w:p/>
     <w:p>
@@ -117,8 +136,18 @@
         <w:rPr>
           <w:lang w:eastAsia="zh-TW"/>
         </w:rPr>
-        <w:t>Now we can access that attribute by using this.props</w:t>
-      </w:r>
+        <w:t xml:space="preserve">Now we can access that attribute by using </w:t>
+      </w:r>
+      <w:proofErr w:type="spellStart"/>
+      <w:proofErr w:type="gramStart"/>
+      <w:r>
+        <w:rPr>
+          <w:lang w:eastAsia="zh-TW"/>
+        </w:rPr>
+        <w:t>this.props</w:t>
+      </w:r>
+      <w:proofErr w:type="spellEnd"/>
+      <w:proofErr w:type="gramEnd"/>
     </w:p>
     <w:p>
       <w:pPr>
@@ -150,7 +179,21 @@
         <w:rPr>
           <w:lang w:eastAsia="zh-TW"/>
         </w:rPr>
-        <w:t>class User extends React.Component {</w:t>
+        <w:t xml:space="preserve">class User extends </w:t>
+      </w:r>
+      <w:proofErr w:type="spellStart"/>
+      <w:r>
+        <w:rPr>
+          <w:lang w:eastAsia="zh-TW"/>
+        </w:rPr>
+        <w:t>React.Component</w:t>
+      </w:r>
+      <w:proofErr w:type="spellEnd"/>
+      <w:r>
+        <w:rPr>
+          <w:lang w:eastAsia="zh-TW"/>
+        </w:rPr>
+        <w:t xml:space="preserve"> {</w:t>
       </w:r>
     </w:p>
     <w:p>
@@ -164,7 +207,20 @@
           <w:lang w:eastAsia="zh-TW"/>
         </w:rPr>
         <w:tab/>
-        <w:t>render(){</w:t>
+      </w:r>
+      <w:proofErr w:type="gramStart"/>
+      <w:r>
+        <w:rPr>
+          <w:lang w:eastAsia="zh-TW"/>
+        </w:rPr>
+        <w:t>render(</w:t>
+      </w:r>
+      <w:proofErr w:type="gramEnd"/>
+      <w:r>
+        <w:rPr>
+          <w:lang w:eastAsia="zh-TW"/>
+        </w:rPr>
+        <w:t>){</w:t>
       </w:r>
     </w:p>
     <w:p>
@@ -184,8 +240,15 @@
           <w:lang w:eastAsia="zh-TW"/>
         </w:rPr>
         <w:tab/>
+      </w:r>
+      <w:proofErr w:type="gramStart"/>
+      <w:r>
+        <w:rPr>
+          <w:lang w:eastAsia="zh-TW"/>
+        </w:rPr>
         <w:t>return(</w:t>
       </w:r>
+      <w:proofErr w:type="gramEnd"/>
     </w:p>
     <w:p>
       <w:pPr>
@@ -204,7 +267,77 @@
           <w:lang w:eastAsia="zh-TW"/>
         </w:rPr>
         <w:tab/>
-        <w:t>&lt;p&gt; Username: {this.props.username} &lt;/p&gt;</w:t>
+        <w:t>&lt;p&gt; Username: {</w:t>
+      </w:r>
+      <w:proofErr w:type="spellStart"/>
+      <w:proofErr w:type="gramStart"/>
+      <w:r>
+        <w:rPr>
+          <w:lang w:eastAsia="zh-TW"/>
+        </w:rPr>
+        <w:t>this.props</w:t>
+      </w:r>
+      <w:proofErr w:type="gramEnd"/>
+      <w:r>
+        <w:rPr>
+          <w:lang w:eastAsia="zh-TW"/>
+        </w:rPr>
+        <w:t>.username</w:t>
+      </w:r>
+      <w:proofErr w:type="spellEnd"/>
+      <w:r>
+        <w:rPr>
+          <w:lang w:eastAsia="zh-TW"/>
+        </w:rPr>
+        <w:t>} &lt;/p&gt;</w:t>
+      </w:r>
+    </w:p>
+    <w:p>
+      <w:pPr>
+        <w:rPr>
+          <w:lang w:eastAsia="zh-TW"/>
+        </w:rPr>
+      </w:pPr>
+      <w:r>
+        <w:rPr>
+          <w:lang w:eastAsia="zh-TW"/>
+        </w:rPr>
+        <w:tab/>
+      </w:r>
+      <w:r>
+        <w:rPr>
+          <w:lang w:eastAsia="zh-TW"/>
+        </w:rPr>
+        <w:tab/>
+        <w:t xml:space="preserve">&lt;p&gt; Is </w:t>
+      </w:r>
+      <w:proofErr w:type="gramStart"/>
+      <w:r>
+        <w:rPr>
+          <w:lang w:eastAsia="zh-TW"/>
+        </w:rPr>
+        <w:t>Friend?:</w:t>
+      </w:r>
+      <w:proofErr w:type="gramEnd"/>
+      <w:r>
+        <w:rPr>
+          <w:lang w:eastAsia="zh-TW"/>
+        </w:rPr>
+        <w:t xml:space="preserve"> {</w:t>
+      </w:r>
+      <w:proofErr w:type="spellStart"/>
+      <w:r>
+        <w:rPr>
+          <w:lang w:eastAsia="zh-TW"/>
+        </w:rPr>
+        <w:t>this.props.friend</w:t>
+      </w:r>
+      <w:proofErr w:type="spellEnd"/>
+      <w:r>
+        <w:rPr>
+          <w:lang w:eastAsia="zh-TW"/>
+        </w:rPr>
+        <w:t>}&lt;/p&gt;</w:t>
       </w:r>
     </w:p>
     <w:p>
@@ -264,15 +397,946 @@
     <w:p>
       <w:pPr>
         <w:rPr>
-          <w:lang w:eastAsia="zh-TW"/>
-        </w:rPr>
-      </w:pPr>
-      <w:r>
-        <w:rPr>
-          <w:lang w:eastAsia="zh-TW"/>
-        </w:rPr>
-        <w:t>&lt;User username=’Bryan’ /&gt;</w:t>
-      </w:r>
+          <w:color w:val="000000" w:themeColor="text1"/>
+          <w:lang w:eastAsia="zh-TW"/>
+        </w:rPr>
+      </w:pPr>
+      <w:r>
+        <w:rPr>
+          <w:lang w:eastAsia="zh-TW"/>
+        </w:rPr>
+        <w:t xml:space="preserve">&lt;User </w:t>
+      </w:r>
+      <w:r>
+        <w:rPr>
+          <w:b/>
+          <w:color w:val="000000" w:themeColor="text1"/>
+          <w:highlight w:val="red"/>
+          <w:lang w:eastAsia="zh-TW"/>
+        </w:rPr>
+        <w:t xml:space="preserve">username=’Bryan’ </w:t>
+      </w:r>
+      <w:r>
+        <w:rPr>
+          <w:b/>
+          <w:color w:val="000000" w:themeColor="text1"/>
+          <w:highlight w:val="red"/>
+          <w:lang w:eastAsia="zh-TW"/>
+        </w:rPr>
+        <w:t>friend</w:t>
+      </w:r>
+      <w:proofErr w:type="gramStart"/>
+      <w:r>
+        <w:rPr>
+          <w:b/>
+          <w:color w:val="000000" w:themeColor="text1"/>
+          <w:highlight w:val="red"/>
+          <w:lang w:eastAsia="zh-TW"/>
+        </w:rPr>
+        <w:t>=</w:t>
+      </w:r>
+      <w:r>
+        <w:rPr>
+          <w:b/>
+          <w:color w:val="000000" w:themeColor="text1"/>
+          <w:highlight w:val="red"/>
+          <w:lang w:eastAsia="zh-TW"/>
+        </w:rPr>
+        <w:t>{ true</w:t>
+      </w:r>
+      <w:proofErr w:type="gramEnd"/>
+      <w:r>
+        <w:rPr>
+          <w:b/>
+          <w:color w:val="000000" w:themeColor="text1"/>
+          <w:highlight w:val="red"/>
+          <w:lang w:eastAsia="zh-TW"/>
+        </w:rPr>
+        <w:t>}</w:t>
+      </w:r>
+      <w:r>
+        <w:rPr>
+          <w:color w:val="000000" w:themeColor="text1"/>
+          <w:highlight w:val="red"/>
+          <w:lang w:eastAsia="zh-TW"/>
+        </w:rPr>
+        <w:t>/&gt;</w:t>
+      </w:r>
+    </w:p>
+    <w:p>
+      <w:pPr>
+        <w:rPr>
+          <w:lang w:eastAsia="zh-TW"/>
+        </w:rPr>
+      </w:pPr>
+    </w:p>
+    <w:p>
+      <w:pPr>
+        <w:rPr>
+          <w:lang w:eastAsia="zh-TW"/>
+        </w:rPr>
+      </w:pPr>
+      <w:r>
+        <w:rPr>
+          <w:lang w:eastAsia="zh-TW"/>
+        </w:rPr>
+        <w:t xml:space="preserve">NOTE: {} denotes </w:t>
+      </w:r>
+      <w:proofErr w:type="spellStart"/>
+      <w:r>
+        <w:rPr>
+          <w:lang w:eastAsia="zh-TW"/>
+        </w:rPr>
+        <w:t>Javascript</w:t>
+      </w:r>
+      <w:proofErr w:type="spellEnd"/>
+      <w:r>
+        <w:rPr>
+          <w:lang w:eastAsia="zh-TW"/>
+        </w:rPr>
+        <w:t xml:space="preserve"> expression</w:t>
+      </w:r>
+    </w:p>
+    <w:p>
+      <w:pPr>
+        <w:rPr>
+          <w:lang w:eastAsia="zh-TW"/>
+        </w:rPr>
+      </w:pPr>
+      <w:r>
+        <w:rPr>
+          <w:highlight w:val="yellow"/>
+          <w:lang w:eastAsia="zh-TW"/>
+        </w:rPr>
+        <w:t xml:space="preserve">Highlighted in red is the props of that </w:t>
+      </w:r>
+      <w:r>
+        <w:rPr>
+          <w:b/>
+          <w:color w:val="4472C4" w:themeColor="accent1"/>
+          <w:highlight w:val="yellow"/>
+          <w:lang w:eastAsia="zh-TW"/>
+        </w:rPr>
+        <w:t>class</w:t>
+      </w:r>
+    </w:p>
+    <w:p>
+      <w:pPr>
+        <w:rPr>
+          <w:lang w:eastAsia="zh-TW"/>
+        </w:rPr>
+      </w:pPr>
+    </w:p>
+    <w:p>
+      <w:pPr>
+        <w:rPr>
+          <w:b/>
+          <w:lang w:eastAsia="zh-TW"/>
+        </w:rPr>
+      </w:pPr>
+      <w:r>
+        <w:rPr>
+          <w:b/>
+          <w:lang w:eastAsia="zh-TW"/>
+        </w:rPr>
+        <w:t>CREATE-REACT-APP:</w:t>
+      </w:r>
+    </w:p>
+    <w:p>
+      <w:pPr>
+        <w:rPr>
+          <w:lang w:eastAsia="zh-TW"/>
+        </w:rPr>
+      </w:pPr>
+      <w:r>
+        <w:rPr>
+          <w:lang w:eastAsia="zh-TW"/>
+        </w:rPr>
+        <w:t>1)</w:t>
+      </w:r>
+    </w:p>
+    <w:p>
+      <w:pPr>
+        <w:rPr>
+          <w:lang w:eastAsia="zh-TW"/>
+        </w:rPr>
+      </w:pPr>
+      <w:r>
+        <w:rPr>
+          <w:lang w:eastAsia="zh-TW"/>
+        </w:rPr>
+        <w:t>_</w:t>
+      </w:r>
+      <w:proofErr w:type="spellStart"/>
+      <w:r>
+        <w:rPr>
+          <w:lang w:eastAsia="zh-TW"/>
+        </w:rPr>
+        <w:t>Sudo</w:t>
+      </w:r>
+      <w:proofErr w:type="spellEnd"/>
+      <w:r>
+        <w:rPr>
+          <w:lang w:eastAsia="zh-TW"/>
+        </w:rPr>
+        <w:t xml:space="preserve"> </w:t>
+      </w:r>
+      <w:proofErr w:type="spellStart"/>
+      <w:r>
+        <w:rPr>
+          <w:lang w:eastAsia="zh-TW"/>
+        </w:rPr>
+        <w:t>npm</w:t>
+      </w:r>
+      <w:proofErr w:type="spellEnd"/>
+      <w:r>
+        <w:rPr>
+          <w:lang w:eastAsia="zh-TW"/>
+        </w:rPr>
+        <w:t xml:space="preserve"> –g </w:t>
+      </w:r>
+      <w:proofErr w:type="gramStart"/>
+      <w:r>
+        <w:rPr>
+          <w:lang w:eastAsia="zh-TW"/>
+        </w:rPr>
+        <w:t>install</w:t>
+      </w:r>
+      <w:proofErr w:type="gramEnd"/>
+      <w:r>
+        <w:rPr>
+          <w:lang w:eastAsia="zh-TW"/>
+        </w:rPr>
+        <w:t xml:space="preserve"> Create-React-App</w:t>
+      </w:r>
+    </w:p>
+    <w:p>
+      <w:pPr>
+        <w:rPr>
+          <w:lang w:eastAsia="zh-TW"/>
+        </w:rPr>
+      </w:pPr>
+      <w:r>
+        <w:rPr>
+          <w:lang w:eastAsia="zh-TW"/>
+        </w:rPr>
+        <w:t>_Then</w:t>
+      </w:r>
+      <w:r>
+        <w:rPr>
+          <w:lang w:eastAsia="zh-TW"/>
+        </w:rPr>
+        <w:t xml:space="preserve"> create-react-app </w:t>
+      </w:r>
+      <w:proofErr w:type="spellStart"/>
+      <w:r>
+        <w:rPr>
+          <w:lang w:eastAsia="zh-TW"/>
+        </w:rPr>
+        <w:t>project_name</w:t>
+      </w:r>
+      <w:proofErr w:type="spellEnd"/>
+      <w:r>
+        <w:rPr>
+          <w:lang w:eastAsia="zh-TW"/>
+        </w:rPr>
+        <w:t xml:space="preserve"> </w:t>
+      </w:r>
+    </w:p>
+    <w:p>
+      <w:pPr>
+        <w:rPr>
+          <w:lang w:eastAsia="zh-TW"/>
+        </w:rPr>
+      </w:pPr>
+    </w:p>
+    <w:p>
+      <w:pPr>
+        <w:rPr>
+          <w:lang w:eastAsia="zh-TW"/>
+        </w:rPr>
+      </w:pPr>
+      <w:r>
+        <w:rPr>
+          <w:lang w:eastAsia="zh-TW"/>
+        </w:rPr>
+        <w:t xml:space="preserve">This will give you an </w:t>
+      </w:r>
+      <w:proofErr w:type="spellStart"/>
+      <w:r>
+        <w:rPr>
+          <w:lang w:eastAsia="zh-TW"/>
+        </w:rPr>
+        <w:t>src</w:t>
+      </w:r>
+      <w:proofErr w:type="spellEnd"/>
+      <w:r>
+        <w:rPr>
+          <w:lang w:eastAsia="zh-TW"/>
+        </w:rPr>
+        <w:t xml:space="preserve"> file with </w:t>
+      </w:r>
+      <w:proofErr w:type="spellStart"/>
+      <w:r>
+        <w:rPr>
+          <w:lang w:eastAsia="zh-TW"/>
+        </w:rPr>
+        <w:t>App.cs</w:t>
+      </w:r>
+      <w:proofErr w:type="spellEnd"/>
+      <w:r>
+        <w:rPr>
+          <w:lang w:eastAsia="zh-TW"/>
+        </w:rPr>
+        <w:t xml:space="preserve"> and App.js</w:t>
+      </w:r>
+    </w:p>
+    <w:p>
+      <w:pPr>
+        <w:rPr>
+          <w:lang w:eastAsia="zh-TW"/>
+        </w:rPr>
+      </w:pPr>
+    </w:p>
+    <w:p>
+      <w:pPr>
+        <w:rPr>
+          <w:lang w:eastAsia="zh-TW"/>
+        </w:rPr>
+      </w:pPr>
+      <w:r>
+        <w:rPr>
+          <w:lang w:eastAsia="zh-TW"/>
+        </w:rPr>
+        <w:t xml:space="preserve">2) But if you clone it from the Facebook repo here </w:t>
+      </w:r>
+      <w:hyperlink r:id="rId5" w:history="1">
+        <w:r>
+          <w:rPr>
+            <w:rStyle w:val="Hyperlink"/>
+            <w:lang w:eastAsia="zh-TW"/>
+          </w:rPr>
+          <w:t>https://github.com/facebookincubator/create-react-app</w:t>
+        </w:r>
+      </w:hyperlink>
+    </w:p>
+    <w:p>
+      <w:pPr>
+        <w:rPr>
+          <w:lang w:eastAsia="zh-TW"/>
+        </w:rPr>
+      </w:pPr>
+    </w:p>
+    <w:p>
+      <w:pPr>
+        <w:rPr>
+          <w:lang w:eastAsia="zh-TW"/>
+        </w:rPr>
+      </w:pPr>
+      <w:r>
+        <w:rPr>
+          <w:lang w:eastAsia="zh-TW"/>
+        </w:rPr>
+        <w:t>Those won’t have that</w:t>
+      </w:r>
+      <w:r>
+        <w:rPr>
+          <w:lang w:eastAsia="zh-TW"/>
+        </w:rPr>
+        <w:t xml:space="preserve">, </w:t>
+      </w:r>
+      <w:r>
+        <w:rPr>
+          <w:lang w:eastAsia="zh-TW"/>
+        </w:rPr>
+        <w:t>but it’s unnecessary to clone since it’s just Facebook backend files.</w:t>
+      </w:r>
+    </w:p>
+    <w:p>
+      <w:pPr>
+        <w:rPr>
+          <w:lang w:eastAsia="zh-TW"/>
+        </w:rPr>
+      </w:pPr>
+      <w:r>
+        <w:rPr>
+          <w:lang w:eastAsia="zh-TW"/>
+        </w:rPr>
+        <w:t>create-react-app my-app</w:t>
+      </w:r>
+    </w:p>
+    <w:p>
+      <w:pPr>
+        <w:rPr>
+          <w:lang w:eastAsia="zh-TW"/>
+        </w:rPr>
+      </w:pPr>
+    </w:p>
+    <w:p>
+      <w:pPr>
+        <w:rPr>
+          <w:b/>
+          <w:lang w:eastAsia="zh-TW"/>
+        </w:rPr>
+      </w:pPr>
+      <w:r>
+        <w:rPr>
+          <w:b/>
+          <w:lang w:eastAsia="zh-TW"/>
+        </w:rPr>
+        <w:lastRenderedPageBreak/>
+        <w:t>TERMINAL:</w:t>
+      </w:r>
+    </w:p>
+    <w:p>
+      <w:pPr>
+        <w:rPr>
+          <w:lang w:eastAsia="zh-TW"/>
+        </w:rPr>
+      </w:pPr>
+      <w:r>
+        <w:rPr>
+          <w:lang w:eastAsia="zh-TW"/>
+        </w:rPr>
+        <w:t>_</w:t>
+      </w:r>
+      <w:proofErr w:type="spellStart"/>
+      <w:r>
+        <w:rPr>
+          <w:lang w:eastAsia="zh-TW"/>
+        </w:rPr>
+        <w:t>mkdir</w:t>
+      </w:r>
+      <w:proofErr w:type="spellEnd"/>
+      <w:r>
+        <w:rPr>
+          <w:lang w:eastAsia="zh-TW"/>
+        </w:rPr>
+        <w:t xml:space="preserve"> creates a folder/ directory</w:t>
+      </w:r>
+    </w:p>
+    <w:p>
+      <w:pPr>
+        <w:rPr>
+          <w:lang w:eastAsia="zh-TW"/>
+        </w:rPr>
+      </w:pPr>
+      <w:r>
+        <w:rPr>
+          <w:lang w:eastAsia="zh-TW"/>
+        </w:rPr>
+        <w:t xml:space="preserve">_To remove empty folder, use </w:t>
+      </w:r>
+      <w:proofErr w:type="spellStart"/>
+      <w:r>
+        <w:rPr>
+          <w:lang w:eastAsia="zh-TW"/>
+        </w:rPr>
+        <w:t>rm</w:t>
+      </w:r>
+      <w:proofErr w:type="spellEnd"/>
+      <w:r>
+        <w:rPr>
+          <w:lang w:eastAsia="zh-TW"/>
+        </w:rPr>
+        <w:t xml:space="preserve"> –r name</w:t>
+      </w:r>
+    </w:p>
+    <w:p>
+      <w:pPr>
+        <w:rPr>
+          <w:lang w:eastAsia="zh-TW"/>
+        </w:rPr>
+      </w:pPr>
+      <w:r>
+        <w:rPr>
+          <w:lang w:eastAsia="zh-TW"/>
+        </w:rPr>
+        <w:t>_To create an empty file, use touch. Ex: touch filename</w:t>
+      </w:r>
+    </w:p>
+    <w:p>
+      <w:pPr>
+        <w:rPr>
+          <w:lang w:eastAsia="zh-TW"/>
+        </w:rPr>
+      </w:pPr>
+      <w:r>
+        <w:rPr>
+          <w:lang w:eastAsia="zh-TW"/>
+        </w:rPr>
+        <w:t xml:space="preserve">_Install Shell Command on Atom: Use </w:t>
+      </w:r>
+      <w:proofErr w:type="spellStart"/>
+      <w:r>
+        <w:rPr>
+          <w:lang w:eastAsia="zh-TW"/>
+        </w:rPr>
+        <w:t>cmd</w:t>
+      </w:r>
+      <w:proofErr w:type="spellEnd"/>
+      <w:r>
+        <w:rPr>
+          <w:lang w:eastAsia="zh-TW"/>
+        </w:rPr>
+        <w:t xml:space="preserve"> + shift + P</w:t>
+      </w:r>
+    </w:p>
+    <w:p>
+      <w:pPr>
+        <w:rPr>
+          <w:lang w:eastAsia="zh-TW"/>
+        </w:rPr>
+      </w:pPr>
+      <w:r>
+        <w:rPr>
+          <w:lang w:eastAsia="zh-TW"/>
+        </w:rPr>
+        <w:t>_To open a file, just use atom filename</w:t>
+      </w:r>
+    </w:p>
+    <w:p>
+      <w:pPr>
+        <w:rPr>
+          <w:lang w:eastAsia="zh-TW"/>
+        </w:rPr>
+      </w:pPr>
+      <w:r>
+        <w:rPr>
+          <w:lang w:eastAsia="zh-TW"/>
+        </w:rPr>
+        <w:t xml:space="preserve">_You can create an empty file with atom using atom </w:t>
+      </w:r>
+      <w:proofErr w:type="spellStart"/>
+      <w:r>
+        <w:rPr>
+          <w:lang w:eastAsia="zh-TW"/>
+        </w:rPr>
+        <w:t>newfilename</w:t>
+      </w:r>
+      <w:proofErr w:type="spellEnd"/>
+      <w:r>
+        <w:rPr>
+          <w:lang w:eastAsia="zh-TW"/>
+        </w:rPr>
+        <w:t>. After putting content into that file, you can save it, then it’ll show up</w:t>
+      </w:r>
+    </w:p>
+    <w:p>
+      <w:pPr>
+        <w:rPr>
+          <w:lang w:eastAsia="zh-TW"/>
+        </w:rPr>
+      </w:pPr>
+    </w:p>
+    <w:p>
+      <w:pPr>
+        <w:tabs>
+          <w:tab w:val="left" w:pos="5643"/>
+        </w:tabs>
+        <w:rPr>
+          <w:b/>
+          <w:lang w:eastAsia="zh-TW"/>
+        </w:rPr>
+      </w:pPr>
+      <w:r>
+        <w:rPr>
+          <w:b/>
+          <w:lang w:eastAsia="zh-TW"/>
+        </w:rPr>
+        <w:t>REACT:</w:t>
+      </w:r>
+    </w:p>
+    <w:p>
+      <w:pPr>
+        <w:tabs>
+          <w:tab w:val="left" w:pos="5643"/>
+        </w:tabs>
+        <w:rPr>
+          <w:lang w:eastAsia="zh-TW"/>
+        </w:rPr>
+      </w:pPr>
+      <w:r>
+        <w:rPr>
+          <w:lang w:eastAsia="zh-TW"/>
+        </w:rPr>
+        <w:t>_We can store state in a component</w:t>
+      </w:r>
+    </w:p>
+    <w:p>
+      <w:pPr>
+        <w:tabs>
+          <w:tab w:val="left" w:pos="5643"/>
+        </w:tabs>
+        <w:rPr>
+          <w:lang w:eastAsia="zh-TW"/>
+        </w:rPr>
+      </w:pPr>
+    </w:p>
+    <w:p>
+      <w:pPr>
+        <w:tabs>
+          <w:tab w:val="left" w:pos="5643"/>
+        </w:tabs>
+        <w:rPr>
+          <w:lang w:eastAsia="zh-TW"/>
+        </w:rPr>
+      </w:pPr>
+      <w:r>
+        <w:rPr>
+          <w:lang w:eastAsia="zh-TW"/>
+        </w:rPr>
+        <w:t xml:space="preserve">Q: Why do I need to do </w:t>
+      </w:r>
+      <w:r>
+        <w:rPr>
+          <w:b/>
+          <w:lang w:eastAsia="zh-TW"/>
+        </w:rPr>
+        <w:t xml:space="preserve">import React, </w:t>
+      </w:r>
+      <w:proofErr w:type="gramStart"/>
+      <w:r>
+        <w:rPr>
+          <w:b/>
+          <w:lang w:eastAsia="zh-TW"/>
+        </w:rPr>
+        <w:t>{ Component</w:t>
+      </w:r>
+      <w:proofErr w:type="gramEnd"/>
+      <w:r>
+        <w:rPr>
+          <w:b/>
+          <w:lang w:eastAsia="zh-TW"/>
+        </w:rPr>
+        <w:t>} from 'react'</w:t>
+      </w:r>
+      <w:r>
+        <w:rPr>
+          <w:lang w:eastAsia="zh-TW"/>
+        </w:rPr>
+        <w:t>?</w:t>
+      </w:r>
+    </w:p>
+    <w:p>
+      <w:pPr>
+        <w:tabs>
+          <w:tab w:val="left" w:pos="5643"/>
+        </w:tabs>
+        <w:rPr>
+          <w:lang w:eastAsia="zh-TW"/>
+        </w:rPr>
+      </w:pPr>
+      <w:r>
+        <w:rPr>
+          <w:lang w:eastAsia="zh-TW"/>
+        </w:rPr>
+        <w:t xml:space="preserve">A: </w:t>
+      </w:r>
+      <w:r>
+        <w:rPr>
+          <w:lang w:eastAsia="zh-TW"/>
+        </w:rPr>
+        <w:t>First, we import the React module from the external react module</w:t>
+      </w:r>
+    </w:p>
+    <w:p>
+      <w:pPr>
+        <w:tabs>
+          <w:tab w:val="left" w:pos="5643"/>
+        </w:tabs>
+        <w:rPr>
+          <w:lang w:eastAsia="zh-TW"/>
+        </w:rPr>
+      </w:pPr>
+      <w:r>
+        <w:rPr>
+          <w:lang w:eastAsia="zh-TW"/>
+        </w:rPr>
+        <w:t xml:space="preserve">We use {Component} so that we will have access to use Component as opposed to writing </w:t>
+      </w:r>
+      <w:proofErr w:type="spellStart"/>
+      <w:r>
+        <w:rPr>
+          <w:lang w:eastAsia="zh-TW"/>
+        </w:rPr>
+        <w:t>React.Component</w:t>
+      </w:r>
+      <w:proofErr w:type="spellEnd"/>
+    </w:p>
+    <w:p>
+      <w:pPr>
+        <w:tabs>
+          <w:tab w:val="left" w:pos="5643"/>
+        </w:tabs>
+        <w:rPr>
+          <w:lang w:eastAsia="zh-TW"/>
+        </w:rPr>
+      </w:pPr>
+      <w:r>
+        <w:rPr>
+          <w:lang w:eastAsia="zh-TW"/>
+        </w:rPr>
+        <w:t>Ex: Without the {Component} imported:</w:t>
+      </w:r>
+    </w:p>
+    <w:p>
+      <w:pPr>
+        <w:tabs>
+          <w:tab w:val="left" w:pos="5643"/>
+        </w:tabs>
+        <w:rPr>
+          <w:lang w:eastAsia="zh-TW"/>
+        </w:rPr>
+      </w:pPr>
+      <w:r>
+        <w:rPr>
+          <w:lang w:eastAsia="zh-TW"/>
+        </w:rPr>
+        <w:t xml:space="preserve">class </w:t>
+      </w:r>
+      <w:proofErr w:type="spellStart"/>
+      <w:r>
+        <w:rPr>
+          <w:lang w:eastAsia="zh-TW"/>
+        </w:rPr>
+        <w:t>ListContacts</w:t>
+      </w:r>
+      <w:proofErr w:type="spellEnd"/>
+      <w:r>
+        <w:rPr>
+          <w:lang w:eastAsia="zh-TW"/>
+        </w:rPr>
+        <w:t xml:space="preserve"> extends </w:t>
+      </w:r>
+      <w:proofErr w:type="spellStart"/>
+      <w:r>
+        <w:rPr>
+          <w:lang w:eastAsia="zh-TW"/>
+        </w:rPr>
+        <w:t>React.Component</w:t>
+      </w:r>
+      <w:proofErr w:type="spellEnd"/>
+      <w:r>
+        <w:rPr>
+          <w:lang w:eastAsia="zh-TW"/>
+        </w:rPr>
+        <w:t>{}</w:t>
+      </w:r>
+    </w:p>
+    <w:p>
+      <w:pPr>
+        <w:tabs>
+          <w:tab w:val="left" w:pos="5643"/>
+        </w:tabs>
+        <w:rPr>
+          <w:lang w:eastAsia="zh-TW"/>
+        </w:rPr>
+      </w:pPr>
+    </w:p>
+    <w:p>
+      <w:pPr>
+        <w:tabs>
+          <w:tab w:val="left" w:pos="5643"/>
+        </w:tabs>
+        <w:rPr>
+          <w:lang w:eastAsia="zh-TW"/>
+        </w:rPr>
+      </w:pPr>
+      <w:r>
+        <w:rPr>
+          <w:lang w:eastAsia="zh-TW"/>
+        </w:rPr>
+        <w:t>But with it:</w:t>
+      </w:r>
+    </w:p>
+    <w:p>
+      <w:pPr>
+        <w:tabs>
+          <w:tab w:val="left" w:pos="5643"/>
+        </w:tabs>
+        <w:rPr>
+          <w:lang w:eastAsia="zh-TW"/>
+        </w:rPr>
+      </w:pPr>
+      <w:r>
+        <w:rPr>
+          <w:lang w:eastAsia="zh-TW"/>
+        </w:rPr>
+        <w:t>c</w:t>
+      </w:r>
+      <w:r>
+        <w:rPr>
+          <w:lang w:eastAsia="zh-TW"/>
+        </w:rPr>
+        <w:t xml:space="preserve">lass </w:t>
+      </w:r>
+      <w:proofErr w:type="spellStart"/>
+      <w:r>
+        <w:rPr>
+          <w:lang w:eastAsia="zh-TW"/>
+        </w:rPr>
+        <w:t>ListContacts</w:t>
+      </w:r>
+      <w:proofErr w:type="spellEnd"/>
+      <w:r>
+        <w:rPr>
+          <w:lang w:eastAsia="zh-TW"/>
+        </w:rPr>
+        <w:t xml:space="preserve"> extends </w:t>
+      </w:r>
+      <w:proofErr w:type="gramStart"/>
+      <w:r>
+        <w:rPr>
+          <w:lang w:eastAsia="zh-TW"/>
+        </w:rPr>
+        <w:t>Component{</w:t>
+      </w:r>
+      <w:proofErr w:type="gramEnd"/>
+      <w:r>
+        <w:rPr>
+          <w:lang w:eastAsia="zh-TW"/>
+        </w:rPr>
+        <w:t>}</w:t>
+      </w:r>
+    </w:p>
+    <w:p>
+      <w:pPr>
+        <w:tabs>
+          <w:tab w:val="left" w:pos="5643"/>
+        </w:tabs>
+        <w:rPr>
+          <w:lang w:eastAsia="zh-TW"/>
+        </w:rPr>
+      </w:pPr>
+    </w:p>
+    <w:p>
+      <w:pPr>
+        <w:tabs>
+          <w:tab w:val="left" w:pos="5643"/>
+        </w:tabs>
+        <w:rPr>
+          <w:lang w:eastAsia="zh-TW"/>
+        </w:rPr>
+      </w:pPr>
+      <w:bookmarkStart w:id="0" w:name="_GoBack"/>
+      <w:bookmarkEnd w:id="0"/>
+    </w:p>
+    <w:p>
+      <w:pPr>
+        <w:tabs>
+          <w:tab w:val="left" w:pos="5643"/>
+        </w:tabs>
+        <w:rPr>
+          <w:lang w:eastAsia="zh-TW"/>
+        </w:rPr>
+      </w:pPr>
+    </w:p>
+    <w:p>
+      <w:pPr>
+        <w:tabs>
+          <w:tab w:val="left" w:pos="5643"/>
+        </w:tabs>
+        <w:rPr>
+          <w:lang w:eastAsia="zh-TW"/>
+        </w:rPr>
+      </w:pPr>
+      <w:r>
+        <w:rPr>
+          <w:lang w:eastAsia="zh-TW"/>
+        </w:rPr>
+        <w:t xml:space="preserve">Q: Why do </w:t>
+      </w:r>
+      <w:proofErr w:type="gramStart"/>
+      <w:r>
+        <w:rPr>
+          <w:lang w:eastAsia="zh-TW"/>
+        </w:rPr>
+        <w:t>we  need</w:t>
+      </w:r>
+      <w:proofErr w:type="gramEnd"/>
+      <w:r>
+        <w:rPr>
+          <w:lang w:eastAsia="zh-TW"/>
+        </w:rPr>
+        <w:t xml:space="preserve"> to extend </w:t>
+      </w:r>
+      <w:proofErr w:type="spellStart"/>
+      <w:r>
+        <w:rPr>
+          <w:lang w:eastAsia="zh-TW"/>
+        </w:rPr>
+        <w:t>React.Component</w:t>
+      </w:r>
+      <w:proofErr w:type="spellEnd"/>
+      <w:r>
+        <w:rPr>
+          <w:lang w:eastAsia="zh-TW"/>
+        </w:rPr>
+        <w:t xml:space="preserve"> class?</w:t>
+      </w:r>
+    </w:p>
+    <w:p>
+      <w:pPr>
+        <w:tabs>
+          <w:tab w:val="left" w:pos="5643"/>
+        </w:tabs>
+        <w:rPr>
+          <w:lang w:eastAsia="zh-TW"/>
+        </w:rPr>
+      </w:pPr>
+      <w:r>
+        <w:rPr>
+          <w:lang w:eastAsia="zh-TW"/>
+        </w:rPr>
+        <w:t>A: (not totally confirmed)</w:t>
+      </w:r>
+    </w:p>
+    <w:p>
+      <w:pPr>
+        <w:tabs>
+          <w:tab w:val="left" w:pos="5643"/>
+        </w:tabs>
+        <w:rPr>
+          <w:lang w:eastAsia="zh-TW"/>
+        </w:rPr>
+      </w:pPr>
+      <w:r>
+        <w:rPr>
+          <w:lang w:eastAsia="zh-TW"/>
+        </w:rPr>
+        <w:t xml:space="preserve">But we do it so that we can initialize the constructor and change by using </w:t>
+      </w:r>
+      <w:proofErr w:type="spellStart"/>
+      <w:proofErr w:type="gramStart"/>
+      <w:r>
+        <w:rPr>
+          <w:lang w:eastAsia="zh-TW"/>
+        </w:rPr>
+        <w:t>this.state</w:t>
+      </w:r>
+      <w:proofErr w:type="spellEnd"/>
+      <w:proofErr w:type="gramEnd"/>
+    </w:p>
+    <w:p>
+      <w:pPr>
+        <w:tabs>
+          <w:tab w:val="left" w:pos="5643"/>
+        </w:tabs>
+        <w:rPr>
+          <w:lang w:eastAsia="zh-TW"/>
+        </w:rPr>
+      </w:pPr>
+    </w:p>
+    <w:p>
+      <w:pPr>
+        <w:tabs>
+          <w:tab w:val="left" w:pos="5643"/>
+        </w:tabs>
+        <w:rPr>
+          <w:lang w:eastAsia="zh-TW"/>
+        </w:rPr>
+      </w:pPr>
     </w:p>
     <w:sectPr>
       <w:pgSz w:w="12240" w:h="15840"/>
@@ -843,6 +1907,28 @@
       <w:contextualSpacing/>
     </w:pPr>
   </w:style>
+  <w:style w:type="character" w:styleId="Emphasis">
+    <w:name w:val="Emphasis"/>
+    <w:basedOn w:val="DefaultParagraphFont"/>
+    <w:uiPriority w:val="20"/>
+    <w:qFormat/>
+    <w:rsid w:val="001C337E"/>
+    <w:rPr>
+      <w:i/>
+      <w:iCs/>
+    </w:rPr>
+  </w:style>
+  <w:style w:type="character" w:styleId="Hyperlink">
+    <w:name w:val="Hyperlink"/>
+    <w:basedOn w:val="DefaultParagraphFont"/>
+    <w:uiPriority w:val="99"/>
+    <w:unhideWhenUsed/>
+    <w:rsid w:val="001C337E"/>
+    <w:rPr>
+      <w:color w:val="0563C1" w:themeColor="hyperlink"/>
+      <w:u w:val="single"/>
+    </w:rPr>
+  </w:style>
 </w:styles>
 </file>
 

</xml_diff>

<commit_message>
Passed data with props.
</commit_message>
<xml_diff>
--- a/React_Learning/Note 3.docx
+++ b/React_Learning/Note 3.docx
@@ -1219,6 +1219,1752 @@
           <w:lang w:eastAsia="zh-TW"/>
         </w:rPr>
       </w:pPr>
+    </w:p>
+    <w:p>
+      <w:pPr>
+        <w:tabs>
+          <w:tab w:val="left" w:pos="5643"/>
+        </w:tabs>
+        <w:rPr>
+          <w:lang w:eastAsia="zh-TW"/>
+        </w:rPr>
+      </w:pPr>
+    </w:p>
+    <w:p>
+      <w:pPr>
+        <w:tabs>
+          <w:tab w:val="left" w:pos="5643"/>
+        </w:tabs>
+        <w:rPr>
+          <w:lang w:eastAsia="zh-TW"/>
+        </w:rPr>
+      </w:pPr>
+      <w:r>
+        <w:rPr>
+          <w:lang w:eastAsia="zh-TW"/>
+        </w:rPr>
+        <w:t xml:space="preserve">Q: Why do </w:t>
+      </w:r>
+      <w:proofErr w:type="gramStart"/>
+      <w:r>
+        <w:rPr>
+          <w:lang w:eastAsia="zh-TW"/>
+        </w:rPr>
+        <w:t>we  need</w:t>
+      </w:r>
+      <w:proofErr w:type="gramEnd"/>
+      <w:r>
+        <w:rPr>
+          <w:lang w:eastAsia="zh-TW"/>
+        </w:rPr>
+        <w:t xml:space="preserve"> to extend </w:t>
+      </w:r>
+      <w:proofErr w:type="spellStart"/>
+      <w:r>
+        <w:rPr>
+          <w:lang w:eastAsia="zh-TW"/>
+        </w:rPr>
+        <w:t>React.Component</w:t>
+      </w:r>
+      <w:proofErr w:type="spellEnd"/>
+      <w:r>
+        <w:rPr>
+          <w:lang w:eastAsia="zh-TW"/>
+        </w:rPr>
+        <w:t xml:space="preserve"> class?</w:t>
+      </w:r>
+    </w:p>
+    <w:p>
+      <w:pPr>
+        <w:tabs>
+          <w:tab w:val="left" w:pos="5643"/>
+        </w:tabs>
+        <w:rPr>
+          <w:lang w:eastAsia="zh-TW"/>
+        </w:rPr>
+      </w:pPr>
+      <w:r>
+        <w:rPr>
+          <w:lang w:eastAsia="zh-TW"/>
+        </w:rPr>
+        <w:t>A: (not totally confirmed)</w:t>
+      </w:r>
+    </w:p>
+    <w:p>
+      <w:pPr>
+        <w:tabs>
+          <w:tab w:val="left" w:pos="5643"/>
+        </w:tabs>
+        <w:rPr>
+          <w:lang w:eastAsia="zh-TW"/>
+        </w:rPr>
+      </w:pPr>
+      <w:r>
+        <w:rPr>
+          <w:lang w:eastAsia="zh-TW"/>
+        </w:rPr>
+        <w:t xml:space="preserve">But we do it so that we can initialize the constructor and change by using </w:t>
+      </w:r>
+      <w:proofErr w:type="spellStart"/>
+      <w:proofErr w:type="gramStart"/>
+      <w:r>
+        <w:rPr>
+          <w:lang w:eastAsia="zh-TW"/>
+        </w:rPr>
+        <w:t>this.state</w:t>
+      </w:r>
+      <w:proofErr w:type="spellEnd"/>
+      <w:proofErr w:type="gramEnd"/>
+    </w:p>
+    <w:p>
+      <w:pPr>
+        <w:tabs>
+          <w:tab w:val="left" w:pos="5643"/>
+        </w:tabs>
+        <w:rPr>
+          <w:lang w:eastAsia="zh-TW"/>
+        </w:rPr>
+      </w:pPr>
+    </w:p>
+    <w:p>
+      <w:pPr>
+        <w:tabs>
+          <w:tab w:val="left" w:pos="5643"/>
+        </w:tabs>
+        <w:rPr>
+          <w:lang w:eastAsia="zh-TW"/>
+        </w:rPr>
+      </w:pPr>
+    </w:p>
+    <w:p>
+      <w:pPr>
+        <w:tabs>
+          <w:tab w:val="left" w:pos="5643"/>
+        </w:tabs>
+        <w:rPr>
+          <w:lang w:eastAsia="zh-TW"/>
+        </w:rPr>
+      </w:pPr>
+      <w:r>
+        <w:rPr>
+          <w:lang w:eastAsia="zh-TW"/>
+        </w:rPr>
+        <w:t xml:space="preserve">_Within the </w:t>
+      </w:r>
+      <w:proofErr w:type="gramStart"/>
+      <w:r>
+        <w:rPr>
+          <w:lang w:eastAsia="zh-TW"/>
+        </w:rPr>
+        <w:t>render(</w:t>
+      </w:r>
+      <w:proofErr w:type="gramEnd"/>
+      <w:r>
+        <w:rPr>
+          <w:lang w:eastAsia="zh-TW"/>
+        </w:rPr>
+        <w:t>){</w:t>
+      </w:r>
+    </w:p>
+    <w:p>
+      <w:pPr>
+        <w:tabs>
+          <w:tab w:val="left" w:pos="5643"/>
+        </w:tabs>
+        <w:rPr>
+          <w:lang w:eastAsia="zh-TW"/>
+        </w:rPr>
+      </w:pPr>
+      <w:r>
+        <w:rPr>
+          <w:lang w:eastAsia="zh-TW"/>
+        </w:rPr>
+        <w:t xml:space="preserve">                          </w:t>
+      </w:r>
+      <w:proofErr w:type="gramStart"/>
+      <w:r>
+        <w:rPr>
+          <w:lang w:eastAsia="zh-TW"/>
+        </w:rPr>
+        <w:t>return(</w:t>
+      </w:r>
+      <w:proofErr w:type="gramEnd"/>
+    </w:p>
+    <w:p>
+      <w:pPr>
+        <w:tabs>
+          <w:tab w:val="left" w:pos="5643"/>
+        </w:tabs>
+        <w:ind w:firstLine="1580"/>
+        <w:rPr>
+          <w:lang w:eastAsia="zh-TW"/>
+        </w:rPr>
+      </w:pPr>
+      <w:r>
+        <w:rPr>
+          <w:lang w:eastAsia="zh-TW"/>
+        </w:rPr>
+        <w:t>&lt;UI&gt;</w:t>
+      </w:r>
+    </w:p>
+    <w:p>
+      <w:pPr>
+        <w:tabs>
+          <w:tab w:val="left" w:pos="5643"/>
+        </w:tabs>
+        <w:ind w:firstLine="1580"/>
+        <w:rPr>
+          <w:lang w:eastAsia="zh-TW"/>
+        </w:rPr>
+      </w:pPr>
+      <w:r>
+        <w:rPr>
+          <w:lang w:eastAsia="zh-TW"/>
+        </w:rPr>
+        <w:t>)</w:t>
+      </w:r>
+    </w:p>
+    <w:p>
+      <w:pPr>
+        <w:tabs>
+          <w:tab w:val="left" w:pos="5643"/>
+        </w:tabs>
+        <w:rPr>
+          <w:lang w:eastAsia="zh-TW"/>
+        </w:rPr>
+      </w:pPr>
+      <w:r>
+        <w:rPr>
+          <w:lang w:eastAsia="zh-TW"/>
+        </w:rPr>
+        <w:t>}</w:t>
+      </w:r>
+    </w:p>
+    <w:p>
+      <w:pPr>
+        <w:tabs>
+          <w:tab w:val="left" w:pos="5643"/>
+        </w:tabs>
+        <w:rPr>
+          <w:lang w:eastAsia="zh-TW"/>
+        </w:rPr>
+      </w:pPr>
+      <w:r>
+        <w:rPr>
+          <w:lang w:eastAsia="zh-TW"/>
+        </w:rPr>
+        <w:t>}</w:t>
+      </w:r>
+    </w:p>
+    <w:p>
+      <w:pPr>
+        <w:tabs>
+          <w:tab w:val="left" w:pos="5643"/>
+        </w:tabs>
+        <w:rPr>
+          <w:lang w:eastAsia="zh-TW"/>
+        </w:rPr>
+      </w:pPr>
+    </w:p>
+    <w:p>
+      <w:pPr>
+        <w:tabs>
+          <w:tab w:val="left" w:pos="5643"/>
+        </w:tabs>
+        <w:rPr>
+          <w:lang w:eastAsia="zh-TW"/>
+        </w:rPr>
+      </w:pPr>
+      <w:r>
+        <w:rPr>
+          <w:lang w:eastAsia="zh-TW"/>
+        </w:rPr>
+        <w:t xml:space="preserve">Within the </w:t>
+      </w:r>
+      <w:proofErr w:type="gramStart"/>
+      <w:r>
+        <w:rPr>
+          <w:lang w:eastAsia="zh-TW"/>
+        </w:rPr>
+        <w:t>return{</w:t>
+      </w:r>
+      <w:proofErr w:type="gramEnd"/>
+      <w:r>
+        <w:rPr>
+          <w:lang w:eastAsia="zh-TW"/>
+        </w:rPr>
+        <w:t>}, give a UI</w:t>
+      </w:r>
+    </w:p>
+    <w:p>
+      <w:pPr>
+        <w:tabs>
+          <w:tab w:val="left" w:pos="5643"/>
+        </w:tabs>
+        <w:rPr>
+          <w:lang w:eastAsia="zh-TW"/>
+        </w:rPr>
+      </w:pPr>
+    </w:p>
+    <w:p>
+      <w:pPr>
+        <w:tabs>
+          <w:tab w:val="left" w:pos="5643"/>
+        </w:tabs>
+        <w:rPr>
+          <w:lang w:eastAsia="zh-TW"/>
+        </w:rPr>
+      </w:pPr>
+      <w:r>
+        <w:rPr>
+          <w:lang w:eastAsia="zh-TW"/>
+        </w:rPr>
+        <w:t>_</w:t>
+      </w:r>
+      <w:r>
+        <w:t xml:space="preserve"> </w:t>
+      </w:r>
+      <w:r>
+        <w:rPr>
+          <w:lang w:eastAsia="zh-TW"/>
+        </w:rPr>
+        <w:t xml:space="preserve">import </w:t>
+      </w:r>
+      <w:proofErr w:type="spellStart"/>
+      <w:r>
+        <w:rPr>
+          <w:lang w:eastAsia="zh-TW"/>
+        </w:rPr>
+        <w:t>ListContacts</w:t>
+      </w:r>
+      <w:proofErr w:type="spellEnd"/>
+      <w:r>
+        <w:rPr>
+          <w:lang w:eastAsia="zh-TW"/>
+        </w:rPr>
+        <w:t xml:space="preserve"> from </w:t>
+      </w:r>
+      <w:proofErr w:type="gramStart"/>
+      <w:r>
+        <w:rPr>
+          <w:lang w:eastAsia="zh-TW"/>
+        </w:rPr>
+        <w:t>'./</w:t>
+      </w:r>
+      <w:proofErr w:type="spellStart"/>
+      <w:proofErr w:type="gramEnd"/>
+      <w:r>
+        <w:rPr>
+          <w:lang w:eastAsia="zh-TW"/>
+        </w:rPr>
+        <w:t>ListContacts</w:t>
+      </w:r>
+      <w:proofErr w:type="spellEnd"/>
+      <w:r>
+        <w:rPr>
+          <w:lang w:eastAsia="zh-TW"/>
+        </w:rPr>
+        <w:t>'</w:t>
+      </w:r>
+    </w:p>
+    <w:p>
+      <w:pPr>
+        <w:pStyle w:val="ListParagraph"/>
+        <w:numPr>
+          <w:ilvl w:val="0"/>
+          <w:numId w:val="1"/>
+        </w:numPr>
+        <w:tabs>
+          <w:tab w:val="left" w:pos="5643"/>
+        </w:tabs>
+        <w:rPr>
+          <w:lang w:eastAsia="zh-TW"/>
+        </w:rPr>
+      </w:pPr>
+      <w:r>
+        <w:rPr>
+          <w:lang w:eastAsia="zh-TW"/>
+        </w:rPr>
+        <w:t xml:space="preserve">This means I import the </w:t>
+      </w:r>
+      <w:proofErr w:type="spellStart"/>
+      <w:r>
+        <w:rPr>
+          <w:lang w:eastAsia="zh-TW"/>
+        </w:rPr>
+        <w:t>ListContacts</w:t>
+      </w:r>
+      <w:proofErr w:type="spellEnd"/>
+      <w:r>
+        <w:rPr>
+          <w:lang w:eastAsia="zh-TW"/>
+        </w:rPr>
+        <w:t xml:space="preserve"> from that URL to use in the UI view</w:t>
+      </w:r>
+      <w:r>
+        <w:rPr>
+          <w:lang w:eastAsia="zh-TW"/>
+        </w:rPr>
+        <w:tab/>
+      </w:r>
+    </w:p>
+    <w:p>
+      <w:pPr>
+        <w:pStyle w:val="ListParagraph"/>
+        <w:numPr>
+          <w:ilvl w:val="0"/>
+          <w:numId w:val="1"/>
+        </w:numPr>
+        <w:tabs>
+          <w:tab w:val="left" w:pos="5643"/>
+        </w:tabs>
+        <w:rPr>
+          <w:lang w:eastAsia="zh-TW"/>
+        </w:rPr>
+      </w:pPr>
+      <w:r>
+        <w:rPr>
+          <w:lang w:eastAsia="zh-TW"/>
+        </w:rPr>
+        <w:t xml:space="preserve">In the </w:t>
+      </w:r>
+      <w:proofErr w:type="spellStart"/>
+      <w:r>
+        <w:rPr>
+          <w:lang w:eastAsia="zh-TW"/>
+        </w:rPr>
+        <w:t>ListContacts</w:t>
+      </w:r>
+      <w:proofErr w:type="spellEnd"/>
+      <w:r>
+        <w:rPr>
+          <w:lang w:eastAsia="zh-TW"/>
+        </w:rPr>
+        <w:t xml:space="preserve"> file, I have to export default </w:t>
+      </w:r>
+      <w:proofErr w:type="spellStart"/>
+      <w:r>
+        <w:rPr>
+          <w:lang w:eastAsia="zh-TW"/>
+        </w:rPr>
+        <w:t>ListContacts</w:t>
+      </w:r>
+      <w:proofErr w:type="spellEnd"/>
+    </w:p>
+    <w:p>
+      <w:pPr>
+        <w:tabs>
+          <w:tab w:val="left" w:pos="5643"/>
+        </w:tabs>
+        <w:rPr>
+          <w:lang w:eastAsia="zh-TW"/>
+        </w:rPr>
+      </w:pPr>
+    </w:p>
+    <w:p>
+      <w:pPr>
+        <w:tabs>
+          <w:tab w:val="left" w:pos="5643"/>
+        </w:tabs>
+        <w:rPr>
+          <w:lang w:eastAsia="zh-TW"/>
+        </w:rPr>
+      </w:pPr>
+      <w:r>
+        <w:rPr>
+          <w:lang w:eastAsia="zh-TW"/>
+        </w:rPr>
+        <w:t>_</w:t>
+      </w:r>
+      <w:r>
+        <w:t xml:space="preserve"> </w:t>
+      </w:r>
+      <w:r>
+        <w:rPr>
+          <w:lang w:eastAsia="zh-TW"/>
+        </w:rPr>
+        <w:t>&lt;</w:t>
+      </w:r>
+      <w:proofErr w:type="spellStart"/>
+      <w:r>
+        <w:rPr>
+          <w:lang w:eastAsia="zh-TW"/>
+        </w:rPr>
+        <w:t>ListContacts</w:t>
+      </w:r>
+      <w:proofErr w:type="spellEnd"/>
+      <w:r>
+        <w:rPr>
+          <w:lang w:eastAsia="zh-TW"/>
+        </w:rPr>
+        <w:t xml:space="preserve"> contacts={contacts}/&gt;</w:t>
+      </w:r>
+    </w:p>
+    <w:p>
+      <w:pPr>
+        <w:pStyle w:val="ListParagraph"/>
+        <w:numPr>
+          <w:ilvl w:val="0"/>
+          <w:numId w:val="1"/>
+        </w:numPr>
+        <w:tabs>
+          <w:tab w:val="left" w:pos="5643"/>
+        </w:tabs>
+        <w:rPr>
+          <w:lang w:eastAsia="zh-TW"/>
+        </w:rPr>
+      </w:pPr>
+      <w:r>
+        <w:rPr>
+          <w:lang w:eastAsia="zh-TW"/>
+        </w:rPr>
+        <w:t xml:space="preserve">Pass data from 1 component/ file down to a component, I have to give it an attribute, and then you can access that via </w:t>
+      </w:r>
+      <w:proofErr w:type="spellStart"/>
+      <w:proofErr w:type="gramStart"/>
+      <w:r>
+        <w:rPr>
+          <w:lang w:eastAsia="zh-TW"/>
+        </w:rPr>
+        <w:t>this.props</w:t>
+      </w:r>
+      <w:proofErr w:type="spellEnd"/>
+      <w:proofErr w:type="gramEnd"/>
+      <w:r>
+        <w:rPr>
+          <w:lang w:eastAsia="zh-TW"/>
+        </w:rPr>
+        <w:tab/>
+      </w:r>
+    </w:p>
+    <w:p>
+      <w:pPr>
+        <w:pStyle w:val="ListParagraph"/>
+        <w:numPr>
+          <w:ilvl w:val="0"/>
+          <w:numId w:val="1"/>
+        </w:numPr>
+        <w:tabs>
+          <w:tab w:val="left" w:pos="5643"/>
+        </w:tabs>
+        <w:rPr>
+          <w:lang w:eastAsia="zh-TW"/>
+        </w:rPr>
+      </w:pPr>
+      <w:r>
+        <w:rPr>
+          <w:lang w:eastAsia="zh-TW"/>
+        </w:rPr>
+        <w:t>The {contacts} refers to the variable contacts above</w:t>
+      </w:r>
+    </w:p>
+    <w:p>
+      <w:pPr>
+        <w:tabs>
+          <w:tab w:val="left" w:pos="5643"/>
+        </w:tabs>
+        <w:ind w:left="360"/>
+        <w:rPr>
+          <w:lang w:eastAsia="zh-TW"/>
+        </w:rPr>
+      </w:pPr>
+    </w:p>
+    <w:p>
+      <w:pPr>
+        <w:tabs>
+          <w:tab w:val="left" w:pos="5643"/>
+        </w:tabs>
+        <w:rPr>
+          <w:lang w:eastAsia="zh-TW"/>
+        </w:rPr>
+      </w:pPr>
+      <w:r>
+        <w:rPr>
+          <w:lang w:eastAsia="zh-TW"/>
+        </w:rPr>
+        <w:t xml:space="preserve">_ So the </w:t>
+      </w:r>
+      <w:proofErr w:type="gramStart"/>
+      <w:r>
+        <w:rPr>
+          <w:lang w:eastAsia="zh-TW"/>
+        </w:rPr>
+        <w:t>console.log(</w:t>
+      </w:r>
+      <w:proofErr w:type="gramEnd"/>
+      <w:r>
+        <w:rPr>
+          <w:lang w:eastAsia="zh-TW"/>
+        </w:rPr>
+        <w:t xml:space="preserve">‘Props’, </w:t>
+      </w:r>
+      <w:proofErr w:type="spellStart"/>
+      <w:r>
+        <w:rPr>
+          <w:lang w:eastAsia="zh-TW"/>
+        </w:rPr>
+        <w:t>this.props</w:t>
+      </w:r>
+      <w:proofErr w:type="spellEnd"/>
+      <w:r>
+        <w:rPr>
+          <w:lang w:eastAsia="zh-TW"/>
+        </w:rPr>
+        <w:t>)</w:t>
+      </w:r>
+      <w:r>
+        <w:rPr>
+          <w:lang w:eastAsia="zh-TW"/>
+        </w:rPr>
+        <w:t xml:space="preserve"> from the </w:t>
+      </w:r>
+      <w:proofErr w:type="spellStart"/>
+      <w:r>
+        <w:rPr>
+          <w:lang w:eastAsia="zh-TW"/>
+        </w:rPr>
+        <w:t>ListContacts</w:t>
+      </w:r>
+      <w:proofErr w:type="spellEnd"/>
+      <w:r>
+        <w:rPr>
+          <w:lang w:eastAsia="zh-TW"/>
+        </w:rPr>
+        <w:t xml:space="preserve"> page means</w:t>
+      </w:r>
+      <w:r>
+        <w:rPr>
+          <w:lang w:eastAsia="zh-TW"/>
+        </w:rPr>
+        <w:t xml:space="preserve"> that you access your attribute by using </w:t>
+      </w:r>
+      <w:proofErr w:type="spellStart"/>
+      <w:r>
+        <w:rPr>
+          <w:lang w:eastAsia="zh-TW"/>
+        </w:rPr>
+        <w:t>this.props</w:t>
+      </w:r>
+      <w:proofErr w:type="spellEnd"/>
+    </w:p>
+    <w:p>
+      <w:pPr>
+        <w:tabs>
+          <w:tab w:val="left" w:pos="5643"/>
+        </w:tabs>
+        <w:rPr>
+          <w:lang w:eastAsia="zh-TW"/>
+        </w:rPr>
+      </w:pPr>
+      <w:r>
+        <w:rPr>
+          <w:lang w:eastAsia="zh-TW"/>
+        </w:rPr>
+        <w:t xml:space="preserve">(Like we can access arguments passed into a regular JS function, we can access components’ props with </w:t>
+      </w:r>
+      <w:proofErr w:type="spellStart"/>
+      <w:proofErr w:type="gramStart"/>
+      <w:r>
+        <w:rPr>
+          <w:lang w:eastAsia="zh-TW"/>
+        </w:rPr>
+        <w:t>this.props</w:t>
+      </w:r>
+      <w:proofErr w:type="spellEnd"/>
+      <w:proofErr w:type="gramEnd"/>
+      <w:r>
+        <w:rPr>
+          <w:lang w:eastAsia="zh-TW"/>
+        </w:rPr>
+        <w:t>)</w:t>
+      </w:r>
+    </w:p>
+    <w:p>
+      <w:pPr>
+        <w:tabs>
+          <w:tab w:val="left" w:pos="5643"/>
+        </w:tabs>
+        <w:rPr>
+          <w:lang w:eastAsia="zh-TW"/>
+        </w:rPr>
+      </w:pPr>
+    </w:p>
+    <w:p>
+      <w:pPr>
+        <w:tabs>
+          <w:tab w:val="left" w:pos="5643"/>
+        </w:tabs>
+        <w:rPr>
+          <w:lang w:eastAsia="zh-TW"/>
+        </w:rPr>
+      </w:pPr>
+      <w:r>
+        <w:rPr>
+          <w:lang w:eastAsia="zh-TW"/>
+        </w:rPr>
+        <w:t>Q: How to pass a prop?</w:t>
+      </w:r>
+    </w:p>
+    <w:p>
+      <w:pPr>
+        <w:tabs>
+          <w:tab w:val="left" w:pos="5643"/>
+        </w:tabs>
+        <w:rPr>
+          <w:lang w:eastAsia="zh-TW"/>
+        </w:rPr>
+      </w:pPr>
+      <w:r>
+        <w:rPr>
+          <w:lang w:eastAsia="zh-TW"/>
+        </w:rPr>
+        <w:t xml:space="preserve">A: &lt;Component </w:t>
+      </w:r>
+      <w:proofErr w:type="spellStart"/>
+      <w:r>
+        <w:rPr>
+          <w:lang w:eastAsia="zh-TW"/>
+        </w:rPr>
+        <w:t>prop_name</w:t>
+      </w:r>
+      <w:proofErr w:type="spellEnd"/>
+      <w:r>
+        <w:rPr>
+          <w:lang w:eastAsia="zh-TW"/>
+        </w:rPr>
+        <w:t>={</w:t>
+      </w:r>
+      <w:proofErr w:type="spellStart"/>
+      <w:r>
+        <w:rPr>
+          <w:lang w:eastAsia="zh-TW"/>
+        </w:rPr>
+        <w:t>prop_attribute</w:t>
+      </w:r>
+      <w:proofErr w:type="spellEnd"/>
+      <w:r>
+        <w:rPr>
+          <w:lang w:eastAsia="zh-TW"/>
+        </w:rPr>
+        <w:t>} /&gt;</w:t>
+      </w:r>
+    </w:p>
+    <w:p>
+      <w:pPr>
+        <w:tabs>
+          <w:tab w:val="left" w:pos="5643"/>
+        </w:tabs>
+        <w:rPr>
+          <w:lang w:eastAsia="zh-TW"/>
+        </w:rPr>
+      </w:pPr>
+      <w:r>
+        <w:rPr>
+          <w:lang w:eastAsia="zh-TW"/>
+        </w:rPr>
+        <w:t>Ex:</w:t>
+      </w:r>
+    </w:p>
+    <w:p>
+      <w:pPr>
+        <w:tabs>
+          <w:tab w:val="left" w:pos="5643"/>
+        </w:tabs>
+        <w:rPr>
+          <w:lang w:eastAsia="zh-TW"/>
+        </w:rPr>
+      </w:pPr>
+      <w:r>
+        <w:rPr>
+          <w:lang w:eastAsia="zh-TW"/>
+        </w:rPr>
+        <w:t xml:space="preserve">&lt;Clock </w:t>
+      </w:r>
+      <w:proofErr w:type="spellStart"/>
+      <w:r>
+        <w:rPr>
+          <w:lang w:eastAsia="zh-TW"/>
+        </w:rPr>
+        <w:t>currentTime</w:t>
+      </w:r>
+      <w:proofErr w:type="spellEnd"/>
+      <w:r>
+        <w:rPr>
+          <w:lang w:eastAsia="zh-TW"/>
+        </w:rPr>
+        <w:t>={</w:t>
+      </w:r>
+      <w:proofErr w:type="spellStart"/>
+      <w:r>
+        <w:rPr>
+          <w:lang w:eastAsia="zh-TW"/>
+        </w:rPr>
+        <w:t>newDate</w:t>
+      </w:r>
+      <w:proofErr w:type="spellEnd"/>
+      <w:r>
+        <w:rPr>
+          <w:lang w:eastAsia="zh-TW"/>
+        </w:rPr>
+        <w:t>(</w:t>
+      </w:r>
+      <w:proofErr w:type="gramStart"/>
+      <w:r>
+        <w:rPr>
+          <w:lang w:eastAsia="zh-TW"/>
+        </w:rPr>
+        <w:t>).</w:t>
+      </w:r>
+      <w:proofErr w:type="spellStart"/>
+      <w:r>
+        <w:rPr>
+          <w:lang w:eastAsia="zh-TW"/>
+        </w:rPr>
+        <w:t>getTime</w:t>
+      </w:r>
+      <w:proofErr w:type="spellEnd"/>
+      <w:proofErr w:type="gramEnd"/>
+      <w:r>
+        <w:rPr>
+          <w:lang w:eastAsia="zh-TW"/>
+        </w:rPr>
+        <w:t>()} /&gt;</w:t>
+      </w:r>
+    </w:p>
+    <w:p>
+      <w:pPr>
+        <w:tabs>
+          <w:tab w:val="left" w:pos="5643"/>
+        </w:tabs>
+        <w:rPr>
+          <w:lang w:eastAsia="zh-TW"/>
+        </w:rPr>
+      </w:pPr>
+    </w:p>
+    <w:p>
+      <w:pPr>
+        <w:tabs>
+          <w:tab w:val="left" w:pos="5643"/>
+        </w:tabs>
+        <w:rPr>
+          <w:lang w:eastAsia="zh-TW"/>
+        </w:rPr>
+      </w:pPr>
+    </w:p>
+    <w:p>
+      <w:pPr>
+        <w:tabs>
+          <w:tab w:val="left" w:pos="5643"/>
+        </w:tabs>
+        <w:rPr>
+          <w:lang w:eastAsia="zh-TW"/>
+        </w:rPr>
+      </w:pPr>
+      <w:r>
+        <w:rPr>
+          <w:lang w:eastAsia="zh-TW"/>
+        </w:rPr>
+        <w:t>Q: How to access</w:t>
+      </w:r>
+      <w:r>
+        <w:rPr>
+          <w:lang w:eastAsia="zh-TW"/>
+        </w:rPr>
+        <w:t xml:space="preserve"> the value of a prop from inside the component?</w:t>
+      </w:r>
+    </w:p>
+    <w:p>
+      <w:pPr>
+        <w:tabs>
+          <w:tab w:val="left" w:pos="5643"/>
+        </w:tabs>
+        <w:rPr>
+          <w:lang w:eastAsia="zh-TW"/>
+        </w:rPr>
+      </w:pPr>
+      <w:r>
+        <w:rPr>
+          <w:lang w:eastAsia="zh-TW"/>
+        </w:rPr>
+        <w:t xml:space="preserve">Ex: </w:t>
+      </w:r>
+      <w:r>
+        <w:rPr>
+          <w:lang w:eastAsia="zh-TW"/>
+        </w:rPr>
+        <w:t xml:space="preserve">&lt;Clock </w:t>
+      </w:r>
+      <w:proofErr w:type="spellStart"/>
+      <w:r>
+        <w:rPr>
+          <w:lang w:eastAsia="zh-TW"/>
+        </w:rPr>
+        <w:t>currentTime</w:t>
+      </w:r>
+      <w:proofErr w:type="spellEnd"/>
+      <w:r>
+        <w:rPr>
+          <w:lang w:eastAsia="zh-TW"/>
+        </w:rPr>
+        <w:t>='3:41pm' /&gt;</w:t>
+      </w:r>
+    </w:p>
+    <w:p>
+      <w:pPr>
+        <w:tabs>
+          <w:tab w:val="left" w:pos="5643"/>
+        </w:tabs>
+        <w:rPr>
+          <w:lang w:eastAsia="zh-TW"/>
+        </w:rPr>
+      </w:pPr>
+      <w:r>
+        <w:rPr>
+          <w:lang w:eastAsia="zh-TW"/>
+        </w:rPr>
+        <w:t xml:space="preserve">A: </w:t>
+      </w:r>
+      <w:proofErr w:type="spellStart"/>
+      <w:proofErr w:type="gramStart"/>
+      <w:r>
+        <w:rPr>
+          <w:b/>
+          <w:color w:val="FF0000"/>
+          <w:lang w:eastAsia="zh-TW"/>
+        </w:rPr>
+        <w:t>this.props</w:t>
+      </w:r>
+      <w:proofErr w:type="gramEnd"/>
+      <w:r>
+        <w:rPr>
+          <w:b/>
+          <w:color w:val="FF0000"/>
+          <w:lang w:eastAsia="zh-TW"/>
+        </w:rPr>
+        <w:t>.</w:t>
+      </w:r>
+      <w:r>
+        <w:rPr>
+          <w:lang w:eastAsia="zh-TW"/>
+        </w:rPr>
+        <w:t>currentTime</w:t>
+      </w:r>
+      <w:proofErr w:type="spellEnd"/>
+    </w:p>
+    <w:p>
+      <w:pPr>
+        <w:tabs>
+          <w:tab w:val="left" w:pos="5643"/>
+        </w:tabs>
+        <w:rPr>
+          <w:lang w:eastAsia="zh-TW"/>
+        </w:rPr>
+      </w:pPr>
+    </w:p>
+    <w:p>
+      <w:pPr>
+        <w:tabs>
+          <w:tab w:val="left" w:pos="5643"/>
+        </w:tabs>
+        <w:rPr>
+          <w:lang w:eastAsia="zh-TW"/>
+        </w:rPr>
+      </w:pPr>
+      <w:r>
+        <w:rPr>
+          <w:lang w:eastAsia="zh-TW"/>
+        </w:rPr>
+        <w:t>Q: how to map?</w:t>
+      </w:r>
+    </w:p>
+    <w:p>
+      <w:pPr>
+        <w:tabs>
+          <w:tab w:val="left" w:pos="5643"/>
+        </w:tabs>
+        <w:rPr>
+          <w:lang w:eastAsia="zh-TW"/>
+        </w:rPr>
+      </w:pPr>
+      <w:r>
+        <w:rPr>
+          <w:lang w:eastAsia="zh-TW"/>
+        </w:rPr>
+        <w:t xml:space="preserve">A: </w:t>
+      </w:r>
+      <w:proofErr w:type="spellStart"/>
+      <w:r>
+        <w:rPr>
+          <w:lang w:eastAsia="zh-TW"/>
+        </w:rPr>
+        <w:t>this.props.contacts.map</w:t>
+      </w:r>
+      <w:proofErr w:type="spellEnd"/>
+      <w:r>
+        <w:rPr>
+          <w:lang w:eastAsia="zh-TW"/>
+        </w:rPr>
+        <w:t>(contact) =&gt; (</w:t>
+      </w:r>
+    </w:p>
+    <w:p>
+      <w:pPr>
+        <w:tabs>
+          <w:tab w:val="left" w:pos="5643"/>
+        </w:tabs>
+        <w:rPr>
+          <w:lang w:eastAsia="zh-TW"/>
+        </w:rPr>
+      </w:pPr>
+      <w:r>
+        <w:rPr>
+          <w:lang w:eastAsia="zh-TW"/>
+        </w:rPr>
+        <w:t xml:space="preserve">   &lt;li key={contact.id}&gt;</w:t>
+      </w:r>
+    </w:p>
+    <w:p>
+      <w:pPr>
+        <w:tabs>
+          <w:tab w:val="left" w:pos="5643"/>
+        </w:tabs>
+        <w:rPr>
+          <w:lang w:eastAsia="zh-TW"/>
+        </w:rPr>
+      </w:pPr>
+      <w:r>
+        <w:rPr>
+          <w:lang w:eastAsia="zh-TW"/>
+        </w:rPr>
+        <w:t xml:space="preserve">        {contact.name}</w:t>
+      </w:r>
+    </w:p>
+    <w:p>
+      <w:pPr>
+        <w:tabs>
+          <w:tab w:val="left" w:pos="5643"/>
+        </w:tabs>
+        <w:rPr>
+          <w:lang w:eastAsia="zh-TW"/>
+        </w:rPr>
+      </w:pPr>
+      <w:r>
+        <w:rPr>
+          <w:lang w:eastAsia="zh-TW"/>
+        </w:rPr>
+        <w:t xml:space="preserve">  &lt;/li&gt;</w:t>
+      </w:r>
+    </w:p>
+    <w:p>
+      <w:pPr>
+        <w:tabs>
+          <w:tab w:val="left" w:pos="5643"/>
+        </w:tabs>
+        <w:rPr>
+          <w:lang w:eastAsia="zh-TW"/>
+        </w:rPr>
+      </w:pPr>
+      <w:r>
+        <w:rPr>
+          <w:lang w:eastAsia="zh-TW"/>
+        </w:rPr>
+        <w:t xml:space="preserve"> ))}</w:t>
+      </w:r>
+    </w:p>
+    <w:p>
+      <w:pPr>
+        <w:tabs>
+          <w:tab w:val="left" w:pos="5643"/>
+        </w:tabs>
+        <w:rPr>
+          <w:lang w:eastAsia="zh-TW"/>
+        </w:rPr>
+      </w:pPr>
+      <w:r>
+        <w:rPr>
+          <w:lang w:eastAsia="zh-TW"/>
+        </w:rPr>
+        <w:t>&lt;/</w:t>
+      </w:r>
+      <w:proofErr w:type="spellStart"/>
+      <w:r>
+        <w:rPr>
+          <w:lang w:eastAsia="zh-TW"/>
+        </w:rPr>
+        <w:t>ol</w:t>
+      </w:r>
+      <w:proofErr w:type="spellEnd"/>
+      <w:r>
+        <w:rPr>
+          <w:lang w:eastAsia="zh-TW"/>
+        </w:rPr>
+        <w:t>&gt;</w:t>
+      </w:r>
+    </w:p>
+    <w:p>
+      <w:pPr>
+        <w:tabs>
+          <w:tab w:val="left" w:pos="5643"/>
+        </w:tabs>
+        <w:rPr>
+          <w:lang w:eastAsia="zh-TW"/>
+        </w:rPr>
+      </w:pPr>
+      <w:r>
+        <w:rPr>
+          <w:lang w:eastAsia="zh-TW"/>
+        </w:rPr>
+        <w:t>}</w:t>
+      </w:r>
+    </w:p>
+    <w:p>
+      <w:pPr>
+        <w:tabs>
+          <w:tab w:val="left" w:pos="5643"/>
+        </w:tabs>
+        <w:rPr>
+          <w:lang w:eastAsia="zh-TW"/>
+        </w:rPr>
+      </w:pPr>
+      <w:r>
+        <w:rPr>
+          <w:lang w:eastAsia="zh-TW"/>
+        </w:rPr>
+        <w:t>}</w:t>
+      </w:r>
+    </w:p>
+    <w:p>
+      <w:pPr>
+        <w:tabs>
+          <w:tab w:val="left" w:pos="5643"/>
+        </w:tabs>
+        <w:rPr>
+          <w:lang w:eastAsia="zh-TW"/>
+        </w:rPr>
+      </w:pPr>
+      <w:r>
+        <w:rPr>
+          <w:lang w:eastAsia="zh-TW"/>
+        </w:rPr>
+        <w:t>}</w:t>
+      </w:r>
+    </w:p>
+    <w:p>
+      <w:pPr>
+        <w:tabs>
+          <w:tab w:val="left" w:pos="5643"/>
+        </w:tabs>
+        <w:rPr>
+          <w:lang w:eastAsia="zh-TW"/>
+        </w:rPr>
+      </w:pPr>
+    </w:p>
+    <w:p>
+      <w:pPr>
+        <w:pStyle w:val="ListParagraph"/>
+        <w:numPr>
+          <w:ilvl w:val="0"/>
+          <w:numId w:val="2"/>
+        </w:numPr>
+        <w:tabs>
+          <w:tab w:val="left" w:pos="5643"/>
+        </w:tabs>
+        <w:rPr>
+          <w:lang w:eastAsia="zh-TW"/>
+        </w:rPr>
+      </w:pPr>
+      <w:r>
+        <w:rPr>
+          <w:lang w:eastAsia="zh-TW"/>
+        </w:rPr>
+        <w:t>Need to give a key</w:t>
+      </w:r>
+    </w:p>
+    <w:p>
+      <w:pPr>
+        <w:pStyle w:val="ListParagraph"/>
+        <w:numPr>
+          <w:ilvl w:val="0"/>
+          <w:numId w:val="2"/>
+        </w:numPr>
+        <w:tabs>
+          <w:tab w:val="left" w:pos="5643"/>
+        </w:tabs>
+        <w:rPr>
+          <w:lang w:eastAsia="zh-TW"/>
+        </w:rPr>
+      </w:pPr>
+      <w:r>
+        <w:rPr>
+          <w:lang w:eastAsia="zh-TW"/>
+        </w:rPr>
+        <w:t>Use {}</w:t>
+      </w:r>
+      <w:r>
+        <w:rPr>
+          <w:lang w:eastAsia="zh-TW"/>
+        </w:rPr>
+        <w:t xml:space="preserve"> to indicate JS</w:t>
+      </w:r>
+    </w:p>
+    <w:p>
+      <w:pPr>
+        <w:pStyle w:val="ListParagraph"/>
+        <w:numPr>
+          <w:ilvl w:val="0"/>
+          <w:numId w:val="2"/>
+        </w:numPr>
+        <w:tabs>
+          <w:tab w:val="left" w:pos="5643"/>
+        </w:tabs>
+        <w:rPr>
+          <w:lang w:eastAsia="zh-TW"/>
+        </w:rPr>
+      </w:pPr>
+      <w:r>
+        <w:rPr>
+          <w:lang w:eastAsia="zh-TW"/>
+        </w:rPr>
+        <w:t xml:space="preserve">Give </w:t>
+      </w:r>
+      <w:proofErr w:type="spellStart"/>
+      <w:r>
+        <w:rPr>
+          <w:lang w:eastAsia="zh-TW"/>
+        </w:rPr>
+        <w:t>className</w:t>
+      </w:r>
+      <w:proofErr w:type="spellEnd"/>
+      <w:r>
+        <w:rPr>
+          <w:lang w:eastAsia="zh-TW"/>
+        </w:rPr>
+        <w:t xml:space="preserve"> so that</w:t>
+      </w:r>
+      <w:r>
+        <w:rPr>
+          <w:lang w:eastAsia="zh-TW"/>
+        </w:rPr>
+        <w:t xml:space="preserve"> I can highlight the CSS class</w:t>
+      </w:r>
+      <w:r>
+        <w:rPr>
+          <w:lang w:eastAsia="zh-TW"/>
+        </w:rPr>
+        <w:tab/>
+      </w:r>
+    </w:p>
+    <w:p>
+      <w:pPr>
+        <w:tabs>
+          <w:tab w:val="left" w:pos="5643"/>
+        </w:tabs>
+        <w:rPr>
+          <w:lang w:eastAsia="zh-TW"/>
+        </w:rPr>
+      </w:pPr>
+    </w:p>
+    <w:p>
+      <w:pPr>
+        <w:tabs>
+          <w:tab w:val="left" w:pos="5643"/>
+        </w:tabs>
+        <w:rPr>
+          <w:lang w:eastAsia="zh-TW"/>
+        </w:rPr>
+      </w:pPr>
+      <w:r>
+        <w:rPr>
+          <w:lang w:eastAsia="zh-TW"/>
+        </w:rPr>
+        <w:t>Q: How to give an avatar image (background image)?</w:t>
+      </w:r>
+    </w:p>
+    <w:p>
+      <w:pPr>
+        <w:tabs>
+          <w:tab w:val="left" w:pos="5643"/>
+        </w:tabs>
+        <w:rPr>
+          <w:lang w:eastAsia="zh-TW"/>
+        </w:rPr>
+      </w:pPr>
+      <w:r>
+        <w:rPr>
+          <w:lang w:eastAsia="zh-TW"/>
+        </w:rPr>
+        <w:t xml:space="preserve">A: First, give a </w:t>
+      </w:r>
+      <w:proofErr w:type="spellStart"/>
+      <w:r>
+        <w:rPr>
+          <w:lang w:eastAsia="zh-TW"/>
+        </w:rPr>
+        <w:t>className</w:t>
+      </w:r>
+      <w:proofErr w:type="spellEnd"/>
+      <w:r>
+        <w:rPr>
+          <w:lang w:eastAsia="zh-TW"/>
+        </w:rPr>
+        <w:t xml:space="preserve"> to initialize the CSS class, then put in an inline style</w:t>
+      </w:r>
+    </w:p>
+    <w:p>
+      <w:pPr>
+        <w:tabs>
+          <w:tab w:val="left" w:pos="5643"/>
+        </w:tabs>
+        <w:rPr>
+          <w:b/>
+          <w:color w:val="385623" w:themeColor="accent6" w:themeShade="80"/>
+          <w:lang w:eastAsia="zh-TW"/>
+        </w:rPr>
+      </w:pPr>
+      <w:r>
+        <w:rPr>
+          <w:lang w:eastAsia="zh-TW"/>
+        </w:rPr>
+        <w:t xml:space="preserve">For Background Image of that (for example, if it’s in a list, then the images will appear horizontally), use the </w:t>
+      </w:r>
+      <w:proofErr w:type="spellStart"/>
+      <w:r>
+        <w:rPr>
+          <w:b/>
+          <w:color w:val="385623" w:themeColor="accent6" w:themeShade="80"/>
+          <w:lang w:eastAsia="zh-TW"/>
+        </w:rPr>
+        <w:t>backgroundImage</w:t>
+      </w:r>
+      <w:proofErr w:type="spellEnd"/>
+      <w:r>
+        <w:rPr>
+          <w:b/>
+          <w:color w:val="385623" w:themeColor="accent6" w:themeShade="80"/>
+          <w:lang w:eastAsia="zh-TW"/>
+        </w:rPr>
+        <w:t>: `</w:t>
+      </w:r>
+      <w:proofErr w:type="spellStart"/>
+      <w:r>
+        <w:rPr>
+          <w:b/>
+          <w:color w:val="385623" w:themeColor="accent6" w:themeShade="80"/>
+          <w:lang w:eastAsia="zh-TW"/>
+        </w:rPr>
+        <w:t>url</w:t>
+      </w:r>
+      <w:proofErr w:type="spellEnd"/>
+      <w:r>
+        <w:rPr>
+          <w:b/>
+          <w:color w:val="385623" w:themeColor="accent6" w:themeShade="80"/>
+          <w:lang w:eastAsia="zh-TW"/>
+        </w:rPr>
+        <w:t>(${</w:t>
+      </w:r>
+      <w:proofErr w:type="spellStart"/>
+      <w:r>
+        <w:rPr>
+          <w:b/>
+          <w:color w:val="385623" w:themeColor="accent6" w:themeShade="80"/>
+          <w:lang w:eastAsia="zh-TW"/>
+        </w:rPr>
+        <w:t>backgroundURL</w:t>
+      </w:r>
+      <w:proofErr w:type="spellEnd"/>
+      <w:proofErr w:type="gramStart"/>
+      <w:r>
+        <w:rPr>
+          <w:b/>
+          <w:color w:val="385623" w:themeColor="accent6" w:themeShade="80"/>
+          <w:lang w:eastAsia="zh-TW"/>
+        </w:rPr>
+        <w:t>})`</w:t>
+      </w:r>
+      <w:proofErr w:type="gramEnd"/>
+    </w:p>
+    <w:p>
+      <w:pPr>
+        <w:tabs>
+          <w:tab w:val="left" w:pos="5643"/>
+        </w:tabs>
+        <w:rPr>
+          <w:lang w:eastAsia="zh-TW"/>
+        </w:rPr>
+      </w:pPr>
+      <w:r>
+        <w:rPr>
+          <w:lang w:eastAsia="zh-TW"/>
+        </w:rPr>
+        <w:t>Remember to use the ` symbol, not ‘. Otherwise, will have error. The ` symbol is below ~</w:t>
+      </w:r>
+    </w:p>
+    <w:p>
+      <w:pPr>
+        <w:tabs>
+          <w:tab w:val="left" w:pos="5643"/>
+        </w:tabs>
+        <w:rPr>
+          <w:lang w:eastAsia="zh-TW"/>
+        </w:rPr>
+      </w:pPr>
+      <w:r>
+        <w:rPr>
+          <w:lang w:eastAsia="zh-TW"/>
+        </w:rPr>
+        <w:t>Ex:</w:t>
+      </w:r>
+    </w:p>
+    <w:p>
+      <w:pPr>
+        <w:tabs>
+          <w:tab w:val="left" w:pos="5643"/>
+        </w:tabs>
+        <w:rPr>
+          <w:lang w:eastAsia="zh-TW"/>
+        </w:rPr>
+      </w:pPr>
+      <w:r>
+        <w:rPr>
+          <w:lang w:eastAsia="zh-TW"/>
+        </w:rPr>
+        <w:t xml:space="preserve">&lt;li key ={contact.id} </w:t>
+      </w:r>
+      <w:proofErr w:type="spellStart"/>
+      <w:r>
+        <w:rPr>
+          <w:lang w:eastAsia="zh-TW"/>
+        </w:rPr>
+        <w:t>className</w:t>
+      </w:r>
+      <w:proofErr w:type="spellEnd"/>
+      <w:r>
+        <w:rPr>
+          <w:lang w:eastAsia="zh-TW"/>
+        </w:rPr>
+        <w:t>='contact-list-item'&gt;</w:t>
+      </w:r>
+    </w:p>
+    <w:p>
+      <w:pPr>
+        <w:tabs>
+          <w:tab w:val="left" w:pos="5643"/>
+        </w:tabs>
+        <w:rPr>
+          <w:b/>
+          <w:color w:val="385623" w:themeColor="accent6" w:themeShade="80"/>
+          <w:lang w:eastAsia="zh-TW"/>
+        </w:rPr>
+      </w:pPr>
+      <w:r>
+        <w:rPr>
+          <w:lang w:eastAsia="zh-TW"/>
+        </w:rPr>
+        <w:t xml:space="preserve">            &lt;</w:t>
+      </w:r>
+      <w:r>
+        <w:rPr>
+          <w:b/>
+          <w:color w:val="385623" w:themeColor="accent6" w:themeShade="80"/>
+          <w:lang w:eastAsia="zh-TW"/>
+        </w:rPr>
+        <w:t xml:space="preserve">div </w:t>
+      </w:r>
+      <w:proofErr w:type="spellStart"/>
+      <w:r>
+        <w:rPr>
+          <w:b/>
+          <w:color w:val="385623" w:themeColor="accent6" w:themeShade="80"/>
+          <w:lang w:eastAsia="zh-TW"/>
+        </w:rPr>
+        <w:t>className</w:t>
+      </w:r>
+      <w:proofErr w:type="spellEnd"/>
+      <w:r>
+        <w:rPr>
+          <w:b/>
+          <w:color w:val="385623" w:themeColor="accent6" w:themeShade="80"/>
+          <w:lang w:eastAsia="zh-TW"/>
+        </w:rPr>
+        <w:t>= 'contact-avatar' style</w:t>
+      </w:r>
+      <w:proofErr w:type="gramStart"/>
+      <w:r>
+        <w:rPr>
+          <w:b/>
+          <w:color w:val="385623" w:themeColor="accent6" w:themeShade="80"/>
+          <w:lang w:eastAsia="zh-TW"/>
+        </w:rPr>
+        <w:t>={</w:t>
+      </w:r>
+      <w:proofErr w:type="gramEnd"/>
+      <w:r>
+        <w:rPr>
+          <w:b/>
+          <w:color w:val="385623" w:themeColor="accent6" w:themeShade="80"/>
+          <w:lang w:eastAsia="zh-TW"/>
+        </w:rPr>
+        <w:t>{</w:t>
+      </w:r>
+    </w:p>
+    <w:p>
+      <w:pPr>
+        <w:tabs>
+          <w:tab w:val="left" w:pos="5643"/>
+        </w:tabs>
+        <w:rPr>
+          <w:b/>
+          <w:color w:val="385623" w:themeColor="accent6" w:themeShade="80"/>
+          <w:lang w:eastAsia="zh-TW"/>
+        </w:rPr>
+      </w:pPr>
+      <w:r>
+        <w:rPr>
+          <w:b/>
+          <w:color w:val="385623" w:themeColor="accent6" w:themeShade="80"/>
+          <w:lang w:eastAsia="zh-TW"/>
+        </w:rPr>
+        <w:t xml:space="preserve">              </w:t>
+      </w:r>
+      <w:proofErr w:type="spellStart"/>
+      <w:r>
+        <w:rPr>
+          <w:b/>
+          <w:color w:val="385623" w:themeColor="accent6" w:themeShade="80"/>
+          <w:lang w:eastAsia="zh-TW"/>
+        </w:rPr>
+        <w:t>backgroundImage</w:t>
+      </w:r>
+      <w:proofErr w:type="spellEnd"/>
+      <w:r>
+        <w:rPr>
+          <w:b/>
+          <w:color w:val="385623" w:themeColor="accent6" w:themeShade="80"/>
+          <w:lang w:eastAsia="zh-TW"/>
+        </w:rPr>
+        <w:t>: `</w:t>
+      </w:r>
+      <w:proofErr w:type="spellStart"/>
+      <w:r>
+        <w:rPr>
+          <w:b/>
+          <w:color w:val="385623" w:themeColor="accent6" w:themeShade="80"/>
+          <w:lang w:eastAsia="zh-TW"/>
+        </w:rPr>
+        <w:t>url</w:t>
+      </w:r>
+      <w:proofErr w:type="spellEnd"/>
+      <w:r>
+        <w:rPr>
+          <w:b/>
+          <w:color w:val="385623" w:themeColor="accent6" w:themeShade="80"/>
+          <w:lang w:eastAsia="zh-TW"/>
+        </w:rPr>
+        <w:t>(${</w:t>
+      </w:r>
+      <w:proofErr w:type="spellStart"/>
+      <w:proofErr w:type="gramStart"/>
+      <w:r>
+        <w:rPr>
+          <w:b/>
+          <w:color w:val="385623" w:themeColor="accent6" w:themeShade="80"/>
+          <w:lang w:eastAsia="zh-TW"/>
+        </w:rPr>
+        <w:t>contact.avatarURL</w:t>
+      </w:r>
+      <w:proofErr w:type="spellEnd"/>
+      <w:proofErr w:type="gramEnd"/>
+      <w:r>
+        <w:rPr>
+          <w:b/>
+          <w:color w:val="385623" w:themeColor="accent6" w:themeShade="80"/>
+          <w:lang w:eastAsia="zh-TW"/>
+        </w:rPr>
+        <w:t>})`</w:t>
+      </w:r>
+    </w:p>
+    <w:p>
+      <w:pPr>
+        <w:tabs>
+          <w:tab w:val="left" w:pos="5643"/>
+        </w:tabs>
+        <w:ind w:firstLine="660"/>
+        <w:rPr>
+          <w:lang w:eastAsia="zh-TW"/>
+        </w:rPr>
+      </w:pPr>
+      <w:r>
+        <w:rPr>
+          <w:lang w:eastAsia="zh-TW"/>
+        </w:rPr>
+        <w:t>}}/&gt;</w:t>
+      </w:r>
+    </w:p>
+    <w:p>
+      <w:pPr>
+        <w:tabs>
+          <w:tab w:val="left" w:pos="5643"/>
+        </w:tabs>
+        <w:rPr>
+          <w:lang w:eastAsia="zh-TW"/>
+        </w:rPr>
+      </w:pPr>
+      <w:r>
+        <w:rPr>
+          <w:lang w:eastAsia="zh-TW"/>
+        </w:rPr>
+        <w:t>This &lt;li&gt; is wrapped inside the &lt;</w:t>
+      </w:r>
+      <w:proofErr w:type="spellStart"/>
+      <w:r>
+        <w:rPr>
+          <w:lang w:eastAsia="zh-TW"/>
+        </w:rPr>
+        <w:t>ol</w:t>
+      </w:r>
+      <w:proofErr w:type="spellEnd"/>
+      <w:r>
+        <w:rPr>
+          <w:lang w:eastAsia="zh-TW"/>
+        </w:rPr>
+        <w:t xml:space="preserve">&gt;. </w:t>
+      </w:r>
+      <w:proofErr w:type="gramStart"/>
+      <w:r>
+        <w:rPr>
+          <w:lang w:eastAsia="zh-TW"/>
+        </w:rPr>
+        <w:t>So</w:t>
+      </w:r>
+      <w:proofErr w:type="gramEnd"/>
+      <w:r>
+        <w:rPr>
+          <w:lang w:eastAsia="zh-TW"/>
+        </w:rPr>
+        <w:t xml:space="preserve"> unordered list, then “list” inside</w:t>
+      </w:r>
+    </w:p>
+    <w:p>
+      <w:pPr>
+        <w:tabs>
+          <w:tab w:val="left" w:pos="5643"/>
+        </w:tabs>
+        <w:rPr>
+          <w:lang w:eastAsia="zh-TW"/>
+        </w:rPr>
+      </w:pPr>
+    </w:p>
+    <w:p>
+      <w:pPr>
+        <w:tabs>
+          <w:tab w:val="left" w:pos="5643"/>
+        </w:tabs>
+        <w:rPr>
+          <w:lang w:eastAsia="zh-TW"/>
+        </w:rPr>
+      </w:pPr>
+      <w:r>
+        <w:rPr>
+          <w:lang w:eastAsia="zh-TW"/>
+        </w:rPr>
+        <w:t>Q: how to create a remove button&gt; (appears as an X)?</w:t>
+      </w:r>
+    </w:p>
+    <w:p>
+      <w:pPr>
+        <w:tabs>
+          <w:tab w:val="left" w:pos="5643"/>
+        </w:tabs>
+        <w:rPr>
+          <w:lang w:eastAsia="zh-TW"/>
+        </w:rPr>
+      </w:pPr>
+      <w:r>
+        <w:rPr>
+          <w:lang w:eastAsia="zh-TW"/>
+        </w:rPr>
+        <w:t>A: &lt;button&gt; Remove &lt;/button&gt;</w:t>
+      </w:r>
+    </w:p>
+    <w:p>
+      <w:pPr>
+        <w:tabs>
+          <w:tab w:val="left" w:pos="5643"/>
+        </w:tabs>
+        <w:rPr>
+          <w:lang w:eastAsia="zh-TW"/>
+        </w:rPr>
+      </w:pPr>
+      <w:r>
+        <w:rPr>
+          <w:lang w:eastAsia="zh-TW"/>
+        </w:rPr>
+        <w:t xml:space="preserve">Ex: </w:t>
+      </w:r>
+    </w:p>
+    <w:p>
+      <w:pPr>
+        <w:tabs>
+          <w:tab w:val="left" w:pos="5643"/>
+        </w:tabs>
+        <w:rPr>
+          <w:lang w:eastAsia="zh-TW"/>
+        </w:rPr>
+      </w:pPr>
+      <w:r>
+        <w:rPr>
+          <w:lang w:eastAsia="zh-TW"/>
+        </w:rPr>
+        <w:t xml:space="preserve">&lt;button </w:t>
+      </w:r>
+      <w:proofErr w:type="spellStart"/>
+      <w:r>
+        <w:rPr>
+          <w:lang w:eastAsia="zh-TW"/>
+        </w:rPr>
+        <w:t>className</w:t>
+      </w:r>
+      <w:proofErr w:type="spellEnd"/>
+      <w:r>
+        <w:rPr>
+          <w:lang w:eastAsia="zh-TW"/>
+        </w:rPr>
+        <w:t>= 'contact-remove'&gt;</w:t>
+      </w:r>
+    </w:p>
+    <w:p>
+      <w:pPr>
+        <w:tabs>
+          <w:tab w:val="left" w:pos="5643"/>
+        </w:tabs>
+        <w:rPr>
+          <w:lang w:eastAsia="zh-TW"/>
+        </w:rPr>
+      </w:pPr>
+      <w:r>
+        <w:rPr>
+          <w:lang w:eastAsia="zh-TW"/>
+        </w:rPr>
+        <w:t xml:space="preserve">              Remove</w:t>
+      </w:r>
+    </w:p>
+    <w:p>
+      <w:pPr>
+        <w:tabs>
+          <w:tab w:val="left" w:pos="5643"/>
+        </w:tabs>
+        <w:ind w:firstLine="660"/>
+        <w:rPr>
+          <w:lang w:eastAsia="zh-TW"/>
+        </w:rPr>
+      </w:pPr>
+      <w:r>
+        <w:rPr>
+          <w:lang w:eastAsia="zh-TW"/>
+        </w:rPr>
+        <w:t>&lt;/button&gt;</w:t>
+      </w:r>
       <w:bookmarkStart w:id="0" w:name="_GoBack"/>
       <w:bookmarkEnd w:id="0"/>
     </w:p>
@@ -1245,98 +2991,496 @@
         <w:rPr>
           <w:lang w:eastAsia="zh-TW"/>
         </w:rPr>
-        <w:t xml:space="preserve">Q: Why do </w:t>
-      </w:r>
+        <w:t>Q: how to pass multiple props?</w:t>
+      </w:r>
+    </w:p>
+    <w:p>
+      <w:pPr>
+        <w:tabs>
+          <w:tab w:val="left" w:pos="5643"/>
+        </w:tabs>
+        <w:rPr>
+          <w:lang w:eastAsia="zh-TW"/>
+        </w:rPr>
+      </w:pPr>
+      <w:r>
+        <w:rPr>
+          <w:lang w:eastAsia="zh-TW"/>
+        </w:rPr>
+        <w:t>A: Pass them in individually</w:t>
+      </w:r>
+    </w:p>
+    <w:p>
+      <w:pPr>
+        <w:tabs>
+          <w:tab w:val="left" w:pos="5643"/>
+        </w:tabs>
+        <w:rPr>
+          <w:lang w:eastAsia="zh-TW"/>
+        </w:rPr>
+      </w:pPr>
+      <w:r>
+        <w:rPr>
+          <w:lang w:eastAsia="zh-TW"/>
+        </w:rPr>
+        <w:t xml:space="preserve">Ex: </w:t>
+      </w:r>
+      <w:r>
+        <w:rPr>
+          <w:lang w:eastAsia="zh-TW"/>
+        </w:rPr>
+        <w:t xml:space="preserve">&lt;button </w:t>
+      </w:r>
+      <w:proofErr w:type="spellStart"/>
+      <w:r>
+        <w:rPr>
+          <w:lang w:eastAsia="zh-TW"/>
+        </w:rPr>
+        <w:t>className</w:t>
+      </w:r>
+      <w:proofErr w:type="spellEnd"/>
+      <w:r>
+        <w:rPr>
+          <w:lang w:eastAsia="zh-TW"/>
+        </w:rPr>
+        <w:t>= 'contact-remove'&gt;</w:t>
+      </w:r>
+    </w:p>
+    <w:p>
+      <w:pPr>
+        <w:tabs>
+          <w:tab w:val="left" w:pos="5643"/>
+        </w:tabs>
+        <w:rPr>
+          <w:lang w:eastAsia="zh-TW"/>
+        </w:rPr>
+      </w:pPr>
+      <w:r>
+        <w:rPr>
+          <w:lang w:eastAsia="zh-TW"/>
+        </w:rPr>
+        <w:t xml:space="preserve">              Remove</w:t>
+      </w:r>
+    </w:p>
+    <w:p>
+      <w:pPr>
+        <w:tabs>
+          <w:tab w:val="left" w:pos="5643"/>
+        </w:tabs>
+        <w:ind w:firstLine="660"/>
+        <w:rPr>
+          <w:lang w:eastAsia="zh-TW"/>
+        </w:rPr>
+      </w:pPr>
+      <w:r>
+        <w:rPr>
+          <w:lang w:eastAsia="zh-TW"/>
+        </w:rPr>
+        <w:t>&lt;/button&gt;</w:t>
+      </w:r>
+    </w:p>
+    <w:p>
+      <w:pPr>
+        <w:tabs>
+          <w:tab w:val="left" w:pos="5643"/>
+        </w:tabs>
+        <w:rPr>
+          <w:lang w:eastAsia="zh-TW"/>
+        </w:rPr>
+      </w:pPr>
+    </w:p>
+    <w:p>
+      <w:pPr>
+        <w:tabs>
+          <w:tab w:val="left" w:pos="5643"/>
+        </w:tabs>
+        <w:rPr>
+          <w:b/>
+          <w:sz w:val="36"/>
+          <w:szCs w:val="36"/>
+          <w:lang w:eastAsia="zh-TW"/>
+        </w:rPr>
+      </w:pPr>
+      <w:r>
+        <w:rPr>
+          <w:b/>
+          <w:sz w:val="36"/>
+          <w:szCs w:val="36"/>
+          <w:highlight w:val="yellow"/>
+          <w:lang w:eastAsia="zh-TW"/>
+        </w:rPr>
+        <w:t>SUMMARY ON PROP</w:t>
+      </w:r>
+    </w:p>
+    <w:p>
+      <w:pPr>
+        <w:tabs>
+          <w:tab w:val="left" w:pos="5643"/>
+        </w:tabs>
+        <w:rPr>
+          <w:lang w:eastAsia="zh-TW"/>
+        </w:rPr>
+      </w:pPr>
+      <w:r>
+        <w:rPr>
+          <w:lang w:eastAsia="zh-TW"/>
+        </w:rPr>
+        <w:t>Q: How to pass and access a prop?</w:t>
+      </w:r>
+    </w:p>
+    <w:p>
+      <w:pPr>
+        <w:tabs>
+          <w:tab w:val="left" w:pos="5643"/>
+        </w:tabs>
+        <w:rPr>
+          <w:lang w:eastAsia="zh-TW"/>
+        </w:rPr>
+      </w:pPr>
+      <w:r>
+        <w:rPr>
+          <w:lang w:eastAsia="zh-TW"/>
+        </w:rPr>
+        <w:t>A: First, pass a prop:</w:t>
+      </w:r>
+    </w:p>
+    <w:p>
+      <w:pPr>
+        <w:tabs>
+          <w:tab w:val="left" w:pos="5643"/>
+        </w:tabs>
+        <w:rPr>
+          <w:lang w:eastAsia="zh-TW"/>
+        </w:rPr>
+      </w:pPr>
+      <w:r>
+        <w:rPr>
+          <w:lang w:eastAsia="zh-TW"/>
+        </w:rPr>
+        <w:t>&lt;</w:t>
+      </w:r>
+      <w:proofErr w:type="spellStart"/>
+      <w:r>
+        <w:rPr>
+          <w:lang w:eastAsia="zh-TW"/>
+        </w:rPr>
+        <w:t>LogoutButton</w:t>
+      </w:r>
+      <w:proofErr w:type="spellEnd"/>
+      <w:r>
+        <w:rPr>
+          <w:lang w:eastAsia="zh-TW"/>
+        </w:rPr>
+        <w:t xml:space="preserve"> text=’</w:t>
+      </w:r>
+      <w:proofErr w:type="spellStart"/>
+      <w:r>
+        <w:rPr>
+          <w:lang w:eastAsia="zh-TW"/>
+        </w:rPr>
+        <w:t>Wanna</w:t>
+      </w:r>
+      <w:proofErr w:type="spellEnd"/>
+      <w:r>
+        <w:rPr>
+          <w:lang w:eastAsia="zh-TW"/>
+        </w:rPr>
+        <w:t xml:space="preserve"> log out?’ /&gt;</w:t>
+      </w:r>
+    </w:p>
+    <w:p>
+      <w:pPr>
+        <w:tabs>
+          <w:tab w:val="left" w:pos="5643"/>
+        </w:tabs>
+        <w:rPr>
+          <w:lang w:eastAsia="zh-TW"/>
+        </w:rPr>
+      </w:pPr>
+      <w:r>
+        <w:rPr>
+          <w:lang w:eastAsia="zh-TW"/>
+        </w:rPr>
+        <w:t xml:space="preserve">Text is the prop. The string is the value. </w:t>
+      </w:r>
+      <w:r>
+        <w:rPr>
+          <w:lang w:eastAsia="zh-TW"/>
+        </w:rPr>
+        <w:tab/>
+      </w:r>
+    </w:p>
+    <w:p>
+      <w:pPr>
+        <w:tabs>
+          <w:tab w:val="left" w:pos="5643"/>
+        </w:tabs>
+        <w:rPr>
+          <w:lang w:eastAsia="zh-TW"/>
+        </w:rPr>
+      </w:pPr>
+    </w:p>
+    <w:p>
+      <w:pPr>
+        <w:tabs>
+          <w:tab w:val="left" w:pos="5643"/>
+        </w:tabs>
+        <w:rPr>
+          <w:lang w:eastAsia="zh-TW"/>
+        </w:rPr>
+      </w:pPr>
+      <w:r>
+        <w:rPr>
+          <w:lang w:eastAsia="zh-TW"/>
+        </w:rPr>
+        <w:t xml:space="preserve">To access the text prop from inside the component, we use </w:t>
+      </w:r>
+      <w:proofErr w:type="spellStart"/>
       <w:proofErr w:type="gramStart"/>
       <w:r>
         <w:rPr>
           <w:lang w:eastAsia="zh-TW"/>
         </w:rPr>
-        <w:t>we  need</w:t>
+        <w:t>this.props</w:t>
       </w:r>
       <w:proofErr w:type="gramEnd"/>
       <w:r>
         <w:rPr>
           <w:lang w:eastAsia="zh-TW"/>
         </w:rPr>
-        <w:t xml:space="preserve"> to extend </w:t>
-      </w:r>
-      <w:proofErr w:type="spellStart"/>
-      <w:r>
-        <w:rPr>
-          <w:lang w:eastAsia="zh-TW"/>
-        </w:rPr>
-        <w:t>React.Component</w:t>
-      </w:r>
-      <w:proofErr w:type="spellEnd"/>
-      <w:r>
-        <w:rPr>
-          <w:lang w:eastAsia="zh-TW"/>
-        </w:rPr>
-        <w:t xml:space="preserve"> class?</w:t>
-      </w:r>
-    </w:p>
-    <w:p>
-      <w:pPr>
-        <w:tabs>
-          <w:tab w:val="left" w:pos="5643"/>
-        </w:tabs>
-        <w:rPr>
-          <w:lang w:eastAsia="zh-TW"/>
-        </w:rPr>
-      </w:pPr>
-      <w:r>
-        <w:rPr>
-          <w:lang w:eastAsia="zh-TW"/>
-        </w:rPr>
-        <w:t>A: (not totally confirmed)</w:t>
-      </w:r>
-    </w:p>
-    <w:p>
-      <w:pPr>
-        <w:tabs>
-          <w:tab w:val="left" w:pos="5643"/>
-        </w:tabs>
-        <w:rPr>
-          <w:lang w:eastAsia="zh-TW"/>
-        </w:rPr>
-      </w:pPr>
-      <w:r>
-        <w:rPr>
-          <w:lang w:eastAsia="zh-TW"/>
-        </w:rPr>
-        <w:t xml:space="preserve">But we do it so that we can initialize the constructor and change by using </w:t>
-      </w:r>
-      <w:proofErr w:type="spellStart"/>
+        <w:t>.text</w:t>
+      </w:r>
+      <w:proofErr w:type="spellEnd"/>
+    </w:p>
+    <w:p>
+      <w:pPr>
+        <w:tabs>
+          <w:tab w:val="left" w:pos="5643"/>
+        </w:tabs>
+        <w:rPr>
+          <w:lang w:eastAsia="zh-TW"/>
+        </w:rPr>
+      </w:pPr>
+      <w:r>
+        <w:rPr>
+          <w:lang w:eastAsia="zh-TW"/>
+        </w:rPr>
+        <w:t>Ex:</w:t>
+      </w:r>
+    </w:p>
+    <w:p>
+      <w:pPr>
+        <w:tabs>
+          <w:tab w:val="left" w:pos="5643"/>
+        </w:tabs>
+        <w:rPr>
+          <w:lang w:eastAsia="zh-TW"/>
+        </w:rPr>
+      </w:pPr>
       <w:proofErr w:type="gramStart"/>
       <w:r>
         <w:rPr>
           <w:lang w:eastAsia="zh-TW"/>
         </w:rPr>
-        <w:t>this.state</w:t>
-      </w:r>
-      <w:proofErr w:type="spellEnd"/>
+        <w:t>render(</w:t>
+      </w:r>
       <w:proofErr w:type="gramEnd"/>
-    </w:p>
-    <w:p>
-      <w:pPr>
-        <w:tabs>
-          <w:tab w:val="left" w:pos="5643"/>
-        </w:tabs>
-        <w:rPr>
-          <w:lang w:eastAsia="zh-TW"/>
-        </w:rPr>
-      </w:pPr>
-    </w:p>
-    <w:p>
-      <w:pPr>
-        <w:tabs>
-          <w:tab w:val="left" w:pos="5643"/>
-        </w:tabs>
-        <w:rPr>
-          <w:lang w:eastAsia="zh-TW"/>
-        </w:rPr>
-      </w:pPr>
+      <w:r>
+        <w:rPr>
+          <w:lang w:eastAsia="zh-TW"/>
+        </w:rPr>
+        <w:t>) {</w:t>
+      </w:r>
+    </w:p>
+    <w:p>
+      <w:pPr>
+        <w:tabs>
+          <w:tab w:val="left" w:pos="5643"/>
+        </w:tabs>
+        <w:ind w:firstLine="220"/>
+        <w:rPr>
+          <w:lang w:eastAsia="zh-TW"/>
+        </w:rPr>
+      </w:pPr>
+      <w:r>
+        <w:rPr>
+          <w:lang w:eastAsia="zh-TW"/>
+        </w:rPr>
+        <w:t>return</w:t>
+      </w:r>
+    </w:p>
+    <w:p>
+      <w:pPr>
+        <w:tabs>
+          <w:tab w:val="left" w:pos="5643"/>
+        </w:tabs>
+        <w:ind w:firstLine="220"/>
+        <w:rPr>
+          <w:lang w:eastAsia="zh-TW"/>
+        </w:rPr>
+      </w:pPr>
+      <w:r>
+        <w:rPr>
+          <w:lang w:eastAsia="zh-TW"/>
+        </w:rPr>
+        <w:t xml:space="preserve"> &lt;div&gt;{</w:t>
+      </w:r>
+      <w:proofErr w:type="spellStart"/>
+      <w:proofErr w:type="gramStart"/>
+      <w:r>
+        <w:rPr>
+          <w:lang w:eastAsia="zh-TW"/>
+        </w:rPr>
+        <w:t>this.props</w:t>
+      </w:r>
+      <w:proofErr w:type="gramEnd"/>
+      <w:r>
+        <w:rPr>
+          <w:lang w:eastAsia="zh-TW"/>
+        </w:rPr>
+        <w:t>.text</w:t>
+      </w:r>
+      <w:proofErr w:type="spellEnd"/>
+      <w:r>
+        <w:rPr>
+          <w:lang w:eastAsia="zh-TW"/>
+        </w:rPr>
+        <w:t>}&lt;/div&gt;</w:t>
+      </w:r>
+    </w:p>
+    <w:p>
+      <w:pPr>
+        <w:tabs>
+          <w:tab w:val="left" w:pos="5643"/>
+        </w:tabs>
+        <w:rPr>
+          <w:lang w:eastAsia="zh-TW"/>
+        </w:rPr>
+      </w:pPr>
+      <w:r>
+        <w:rPr>
+          <w:lang w:eastAsia="zh-TW"/>
+        </w:rPr>
+        <w:t>}</w:t>
+      </w:r>
+    </w:p>
+    <w:p>
+      <w:pPr>
+        <w:tabs>
+          <w:tab w:val="left" w:pos="5643"/>
+        </w:tabs>
+        <w:rPr>
+          <w:lang w:eastAsia="zh-TW"/>
+        </w:rPr>
+      </w:pPr>
+    </w:p>
+    <w:p>
+      <w:pPr>
+        <w:pStyle w:val="ListParagraph"/>
+        <w:numPr>
+          <w:ilvl w:val="0"/>
+          <w:numId w:val="1"/>
+        </w:numPr>
+        <w:tabs>
+          <w:tab w:val="left" w:pos="5643"/>
+        </w:tabs>
+        <w:rPr>
+          <w:lang w:eastAsia="zh-TW"/>
+        </w:rPr>
+      </w:pPr>
+      <w:r>
+        <w:rPr>
+          <w:lang w:eastAsia="zh-TW"/>
+        </w:rPr>
+        <w:t xml:space="preserve">Here we don’t use () at </w:t>
+      </w:r>
+      <w:r>
+        <w:rPr>
+          <w:highlight w:val="yellow"/>
+          <w:lang w:eastAsia="zh-TW"/>
+        </w:rPr>
+        <w:t>return</w:t>
+      </w:r>
+      <w:r>
+        <w:rPr>
+          <w:lang w:eastAsia="zh-TW"/>
+        </w:rPr>
+        <w:t xml:space="preserve"> because we only need to return 1 thing</w:t>
+      </w:r>
+    </w:p>
+    <w:p>
+      <w:pPr>
+        <w:tabs>
+          <w:tab w:val="left" w:pos="5643"/>
+        </w:tabs>
+        <w:rPr>
+          <w:lang w:eastAsia="zh-TW"/>
+        </w:rPr>
+      </w:pPr>
+    </w:p>
+    <w:p>
+      <w:pPr>
+        <w:tabs>
+          <w:tab w:val="left" w:pos="5643"/>
+        </w:tabs>
+        <w:rPr>
+          <w:lang w:eastAsia="zh-TW"/>
+        </w:rPr>
+      </w:pPr>
+      <w:r>
+        <w:rPr>
+          <w:lang w:eastAsia="zh-TW"/>
+        </w:rPr>
+        <w:t>Q: Components and Props?</w:t>
+      </w:r>
+    </w:p>
+    <w:p>
+      <w:pPr>
+        <w:tabs>
+          <w:tab w:val="left" w:pos="5643"/>
+        </w:tabs>
+        <w:rPr>
+          <w:lang w:eastAsia="zh-TW"/>
+        </w:rPr>
+      </w:pPr>
+      <w:r>
+        <w:rPr>
+          <w:lang w:eastAsia="zh-TW"/>
+        </w:rPr>
+        <w:t>A: Props is an attribute of the component</w:t>
+      </w:r>
+    </w:p>
+    <w:p>
+      <w:pPr>
+        <w:tabs>
+          <w:tab w:val="left" w:pos="5643"/>
+        </w:tabs>
+        <w:rPr>
+          <w:lang w:eastAsia="zh-TW"/>
+        </w:rPr>
+      </w:pPr>
+      <w:r>
+        <w:rPr>
+          <w:lang w:eastAsia="zh-TW"/>
+        </w:rPr>
+        <w:tab/>
+      </w:r>
+    </w:p>
+    <w:p>
+      <w:pPr>
+        <w:tabs>
+          <w:tab w:val="left" w:pos="5643"/>
+        </w:tabs>
+        <w:rPr>
+          <w:lang w:eastAsia="zh-TW"/>
+        </w:rPr>
+      </w:pPr>
+      <w:r>
+        <w:rPr>
+          <w:lang w:eastAsia="zh-TW"/>
+        </w:rPr>
+        <w:tab/>
+      </w:r>
     </w:p>
     <w:sectPr>
       <w:pgSz w:w="12240" w:h="15840"/>
@@ -1351,6 +3495,95 @@
 <file path=word/numbering.xml><?xml version="1.0" encoding="utf-8"?>
 <w:numbering xmlns:wpc="http://schemas.microsoft.com/office/word/2010/wordprocessingCanvas" xmlns:mo="http://schemas.microsoft.com/office/mac/office/2008/main" xmlns:mc="http://schemas.openxmlformats.org/markup-compatibility/2006" xmlns:mv="urn:schemas-microsoft-com:mac:vml" xmlns:o="urn:schemas-microsoft-com:office:office" xmlns:r="http://schemas.openxmlformats.org/officeDocument/2006/relationships" xmlns:m="http://schemas.openxmlformats.org/officeDocument/2006/math" xmlns:v="urn:schemas-microsoft-com:vml" xmlns:wp14="http://schemas.microsoft.com/office/word/2010/wordprocessingDrawing" xmlns:wp="http://schemas.openxmlformats.org/drawingml/2006/wordprocessingDrawing" xmlns:w10="urn:schemas-microsoft-com:office:word" xmlns:w="http://schemas.openxmlformats.org/wordprocessingml/2006/main" xmlns:w14="http://schemas.microsoft.com/office/word/2010/wordml" xmlns:w15="http://schemas.microsoft.com/office/word/2012/wordml" xmlns:wpg="http://schemas.microsoft.com/office/word/2010/wordprocessingGroup" xmlns:wpi="http://schemas.microsoft.com/office/word/2010/wordprocessingInk" xmlns:wne="http://schemas.microsoft.com/office/word/2006/wordml" xmlns:wps="http://schemas.microsoft.com/office/word/2010/wordprocessingShape" mc:Ignorable="w14 w15 wp14">
   <w:abstractNum w:abstractNumId="0">
+    <w:nsid w:val="050C5813"/>
+    <w:multiLevelType w:val="hybridMultilevel"/>
+    <w:tmpl w:val="2BF0F382"/>
+    <w:lvl w:ilvl="0" w:tplc="04090011">
+      <w:start w:val="1"/>
+      <w:numFmt w:val="decimal"/>
+      <w:lvlText w:val="%1)"/>
+      <w:lvlJc w:val="left"/>
+      <w:pPr>
+        <w:ind w:left="720" w:hanging="360"/>
+      </w:pPr>
+      <w:rPr>
+        <w:rFonts w:hint="default"/>
+      </w:rPr>
+    </w:lvl>
+    <w:lvl w:ilvl="1" w:tplc="04090019" w:tentative="1">
+      <w:start w:val="1"/>
+      <w:numFmt w:val="lowerLetter"/>
+      <w:lvlText w:val="%2."/>
+      <w:lvlJc w:val="left"/>
+      <w:pPr>
+        <w:ind w:left="1440" w:hanging="360"/>
+      </w:pPr>
+    </w:lvl>
+    <w:lvl w:ilvl="2" w:tplc="0409001B" w:tentative="1">
+      <w:start w:val="1"/>
+      <w:numFmt w:val="lowerRoman"/>
+      <w:lvlText w:val="%3."/>
+      <w:lvlJc w:val="right"/>
+      <w:pPr>
+        <w:ind w:left="2160" w:hanging="180"/>
+      </w:pPr>
+    </w:lvl>
+    <w:lvl w:ilvl="3" w:tplc="0409000F" w:tentative="1">
+      <w:start w:val="1"/>
+      <w:numFmt w:val="decimal"/>
+      <w:lvlText w:val="%4."/>
+      <w:lvlJc w:val="left"/>
+      <w:pPr>
+        <w:ind w:left="2880" w:hanging="360"/>
+      </w:pPr>
+    </w:lvl>
+    <w:lvl w:ilvl="4" w:tplc="04090019" w:tentative="1">
+      <w:start w:val="1"/>
+      <w:numFmt w:val="lowerLetter"/>
+      <w:lvlText w:val="%5."/>
+      <w:lvlJc w:val="left"/>
+      <w:pPr>
+        <w:ind w:left="3600" w:hanging="360"/>
+      </w:pPr>
+    </w:lvl>
+    <w:lvl w:ilvl="5" w:tplc="0409001B" w:tentative="1">
+      <w:start w:val="1"/>
+      <w:numFmt w:val="lowerRoman"/>
+      <w:lvlText w:val="%6."/>
+      <w:lvlJc w:val="right"/>
+      <w:pPr>
+        <w:ind w:left="4320" w:hanging="180"/>
+      </w:pPr>
+    </w:lvl>
+    <w:lvl w:ilvl="6" w:tplc="0409000F" w:tentative="1">
+      <w:start w:val="1"/>
+      <w:numFmt w:val="decimal"/>
+      <w:lvlText w:val="%7."/>
+      <w:lvlJc w:val="left"/>
+      <w:pPr>
+        <w:ind w:left="5040" w:hanging="360"/>
+      </w:pPr>
+    </w:lvl>
+    <w:lvl w:ilvl="7" w:tplc="04090019" w:tentative="1">
+      <w:start w:val="1"/>
+      <w:numFmt w:val="lowerLetter"/>
+      <w:lvlText w:val="%8."/>
+      <w:lvlJc w:val="left"/>
+      <w:pPr>
+        <w:ind w:left="5760" w:hanging="360"/>
+      </w:pPr>
+    </w:lvl>
+    <w:lvl w:ilvl="8" w:tplc="0409001B" w:tentative="1">
+      <w:start w:val="1"/>
+      <w:numFmt w:val="lowerRoman"/>
+      <w:lvlText w:val="%9."/>
+      <w:lvlJc w:val="right"/>
+      <w:pPr>
+        <w:ind w:left="6480" w:hanging="180"/>
+      </w:pPr>
+    </w:lvl>
+  </w:abstractNum>
+  <w:abstractNum w:abstractNumId="1">
     <w:nsid w:val="494B7C6E"/>
     <w:multiLevelType w:val="hybridMultilevel"/>
     <w:tmpl w:val="C0CA8344"/>
@@ -1463,6 +3696,9 @@
     </w:lvl>
   </w:abstractNum>
   <w:num w:numId="1">
+    <w:abstractNumId w:val="1"/>
+  </w:num>
+  <w:num w:numId="2">
     <w:abstractNumId w:val="0"/>
   </w:num>
 </w:numbering>

</xml_diff>